<commit_message>
Added 2 weeks to the process report document
</commit_message>
<xml_diff>
--- a/Procces Report-AGILE.docx
+++ b/Procces Report-AGILE.docx
@@ -256,6 +256,7 @@
                   <w:color w:val="auto"/>
                   <w:sz w:val="22"/>
                   <w:szCs w:val="22"/>
+                  <w:lang w:val="bg-BG" w:eastAsia="bg-BG"/>
                 </w:rPr>
               </w:pPr>
               <w:r>
@@ -267,7 +268,7 @@
               <w:r>
                 <w:fldChar w:fldCharType="separate"/>
               </w:r>
-              <w:hyperlink w:anchor="_Toc39452800" w:history="1">
+              <w:hyperlink w:anchor="_Toc43820605" w:history="1">
                 <w:r>
                   <w:rPr>
                     <w:rStyle w:val="Hyperlink"/>
@@ -294,7 +295,7 @@
                     <w:noProof/>
                     <w:webHidden/>
                   </w:rPr>
-                  <w:instrText xml:space="preserve"> PAGEREF _Toc39452800 \h </w:instrText>
+                  <w:instrText xml:space="preserve"> PAGEREF _Toc43820605 \h </w:instrText>
                 </w:r>
                 <w:r>
                   <w:rPr>
@@ -337,9 +338,10 @@
                   <w:color w:val="auto"/>
                   <w:sz w:val="22"/>
                   <w:szCs w:val="22"/>
+                  <w:lang w:val="bg-BG" w:eastAsia="bg-BG"/>
                 </w:rPr>
               </w:pPr>
-              <w:hyperlink w:anchor="_Toc39452801" w:history="1">
+              <w:hyperlink w:anchor="_Toc43820606" w:history="1">
                 <w:r>
                   <w:rPr>
                     <w:rStyle w:val="Hyperlink"/>
@@ -366,7 +368,7 @@
                     <w:noProof/>
                     <w:webHidden/>
                   </w:rPr>
-                  <w:instrText xml:space="preserve"> PAGEREF _Toc39452801 \h </w:instrText>
+                  <w:instrText xml:space="preserve"> PAGEREF _Toc43820606 \h </w:instrText>
                 </w:r>
                 <w:r>
                   <w:rPr>
@@ -409,9 +411,10 @@
                   <w:color w:val="auto"/>
                   <w:sz w:val="22"/>
                   <w:szCs w:val="22"/>
+                  <w:lang w:val="bg-BG" w:eastAsia="bg-BG"/>
                 </w:rPr>
               </w:pPr>
-              <w:hyperlink w:anchor="_Toc39452802" w:history="1">
+              <w:hyperlink w:anchor="_Toc43820607" w:history="1">
                 <w:r>
                   <w:rPr>
                     <w:rStyle w:val="Hyperlink"/>
@@ -438,7 +441,7 @@
                     <w:noProof/>
                     <w:webHidden/>
                   </w:rPr>
-                  <w:instrText xml:space="preserve"> PAGEREF _Toc39452802 \h </w:instrText>
+                  <w:instrText xml:space="preserve"> PAGEREF _Toc43820607 \h </w:instrText>
                 </w:r>
                 <w:r>
                   <w:rPr>
@@ -481,9 +484,10 @@
                   <w:color w:val="auto"/>
                   <w:sz w:val="22"/>
                   <w:szCs w:val="22"/>
+                  <w:lang w:val="bg-BG" w:eastAsia="bg-BG"/>
                 </w:rPr>
               </w:pPr>
-              <w:hyperlink w:anchor="_Toc39452803" w:history="1">
+              <w:hyperlink w:anchor="_Toc43820608" w:history="1">
                 <w:r>
                   <w:rPr>
                     <w:rStyle w:val="Hyperlink"/>
@@ -510,7 +514,7 @@
                     <w:noProof/>
                     <w:webHidden/>
                   </w:rPr>
-                  <w:instrText xml:space="preserve"> PAGEREF _Toc39452803 \h </w:instrText>
+                  <w:instrText xml:space="preserve"> PAGEREF _Toc43820608 \h </w:instrText>
                 </w:r>
                 <w:r>
                   <w:rPr>
@@ -531,6 +535,371 @@
                     <w:webHidden/>
                   </w:rPr>
                   <w:t>5</w:t>
+                </w:r>
+                <w:r>
+                  <w:rPr>
+                    <w:noProof/>
+                    <w:webHidden/>
+                  </w:rPr>
+                  <w:fldChar w:fldCharType="end"/>
+                </w:r>
+              </w:hyperlink>
+            </w:p>
+            <w:p>
+              <w:pPr>
+                <w:pStyle w:val="TOC1"/>
+                <w:tabs>
+                  <w:tab w:val="right" w:leader="dot" w:pos="9019"/>
+                </w:tabs>
+                <w:rPr>
+                  <w:rFonts w:asciiTheme="minorHAnsi" w:eastAsiaTheme="minorEastAsia" w:hAnsiTheme="minorHAnsi" w:cstheme="minorBidi"/>
+                  <w:noProof/>
+                  <w:color w:val="auto"/>
+                  <w:sz w:val="22"/>
+                  <w:szCs w:val="22"/>
+                  <w:lang w:val="bg-BG" w:eastAsia="bg-BG"/>
+                </w:rPr>
+              </w:pPr>
+              <w:hyperlink w:anchor="_Toc43820609" w:history="1">
+                <w:r>
+                  <w:rPr>
+                    <w:rStyle w:val="Hyperlink"/>
+                    <w:noProof/>
+                  </w:rPr>
+                  <w:t>Week 11</w:t>
+                </w:r>
+                <w:r>
+                  <w:rPr>
+                    <w:noProof/>
+                    <w:webHidden/>
+                  </w:rPr>
+                  <w:tab/>
+                </w:r>
+                <w:r>
+                  <w:rPr>
+                    <w:noProof/>
+                    <w:webHidden/>
+                  </w:rPr>
+                  <w:fldChar w:fldCharType="begin"/>
+                </w:r>
+                <w:r>
+                  <w:rPr>
+                    <w:noProof/>
+                    <w:webHidden/>
+                  </w:rPr>
+                  <w:instrText xml:space="preserve"> PAGEREF _Toc43820609 \h </w:instrText>
+                </w:r>
+                <w:r>
+                  <w:rPr>
+                    <w:noProof/>
+                    <w:webHidden/>
+                  </w:rPr>
+                </w:r>
+                <w:r>
+                  <w:rPr>
+                    <w:noProof/>
+                    <w:webHidden/>
+                  </w:rPr>
+                  <w:fldChar w:fldCharType="separate"/>
+                </w:r>
+                <w:r>
+                  <w:rPr>
+                    <w:noProof/>
+                    <w:webHidden/>
+                  </w:rPr>
+                  <w:t>6</w:t>
+                </w:r>
+                <w:r>
+                  <w:rPr>
+                    <w:noProof/>
+                    <w:webHidden/>
+                  </w:rPr>
+                  <w:fldChar w:fldCharType="end"/>
+                </w:r>
+              </w:hyperlink>
+            </w:p>
+            <w:p>
+              <w:pPr>
+                <w:pStyle w:val="TOC1"/>
+                <w:tabs>
+                  <w:tab w:val="right" w:leader="dot" w:pos="9019"/>
+                </w:tabs>
+                <w:rPr>
+                  <w:rFonts w:asciiTheme="minorHAnsi" w:eastAsiaTheme="minorEastAsia" w:hAnsiTheme="minorHAnsi" w:cstheme="minorBidi"/>
+                  <w:noProof/>
+                  <w:color w:val="auto"/>
+                  <w:sz w:val="22"/>
+                  <w:szCs w:val="22"/>
+                  <w:lang w:val="bg-BG" w:eastAsia="bg-BG"/>
+                </w:rPr>
+              </w:pPr>
+              <w:hyperlink w:anchor="_Toc43820610" w:history="1">
+                <w:r>
+                  <w:rPr>
+                    <w:rStyle w:val="Hyperlink"/>
+                    <w:noProof/>
+                  </w:rPr>
+                  <w:t>Week 12</w:t>
+                </w:r>
+                <w:r>
+                  <w:rPr>
+                    <w:noProof/>
+                    <w:webHidden/>
+                  </w:rPr>
+                  <w:tab/>
+                </w:r>
+                <w:r>
+                  <w:rPr>
+                    <w:noProof/>
+                    <w:webHidden/>
+                  </w:rPr>
+                  <w:fldChar w:fldCharType="begin"/>
+                </w:r>
+                <w:r>
+                  <w:rPr>
+                    <w:noProof/>
+                    <w:webHidden/>
+                  </w:rPr>
+                  <w:instrText xml:space="preserve"> PAGEREF _Toc43820610 \h </w:instrText>
+                </w:r>
+                <w:r>
+                  <w:rPr>
+                    <w:noProof/>
+                    <w:webHidden/>
+                  </w:rPr>
+                </w:r>
+                <w:r>
+                  <w:rPr>
+                    <w:noProof/>
+                    <w:webHidden/>
+                  </w:rPr>
+                  <w:fldChar w:fldCharType="separate"/>
+                </w:r>
+                <w:r>
+                  <w:rPr>
+                    <w:noProof/>
+                    <w:webHidden/>
+                  </w:rPr>
+                  <w:t>7</w:t>
+                </w:r>
+                <w:r>
+                  <w:rPr>
+                    <w:noProof/>
+                    <w:webHidden/>
+                  </w:rPr>
+                  <w:fldChar w:fldCharType="end"/>
+                </w:r>
+              </w:hyperlink>
+            </w:p>
+            <w:p>
+              <w:pPr>
+                <w:pStyle w:val="TOC1"/>
+                <w:tabs>
+                  <w:tab w:val="right" w:leader="dot" w:pos="9019"/>
+                </w:tabs>
+                <w:rPr>
+                  <w:rFonts w:asciiTheme="minorHAnsi" w:eastAsiaTheme="minorEastAsia" w:hAnsiTheme="minorHAnsi" w:cstheme="minorBidi"/>
+                  <w:noProof/>
+                  <w:color w:val="auto"/>
+                  <w:sz w:val="22"/>
+                  <w:szCs w:val="22"/>
+                  <w:lang w:val="bg-BG" w:eastAsia="bg-BG"/>
+                </w:rPr>
+              </w:pPr>
+              <w:hyperlink w:anchor="_Toc43820611" w:history="1">
+                <w:r>
+                  <w:rPr>
+                    <w:rStyle w:val="Hyperlink"/>
+                    <w:noProof/>
+                  </w:rPr>
+                  <w:t>Week 13</w:t>
+                </w:r>
+                <w:r>
+                  <w:rPr>
+                    <w:noProof/>
+                    <w:webHidden/>
+                  </w:rPr>
+                  <w:tab/>
+                </w:r>
+                <w:r>
+                  <w:rPr>
+                    <w:noProof/>
+                    <w:webHidden/>
+                  </w:rPr>
+                  <w:fldChar w:fldCharType="begin"/>
+                </w:r>
+                <w:r>
+                  <w:rPr>
+                    <w:noProof/>
+                    <w:webHidden/>
+                  </w:rPr>
+                  <w:instrText xml:space="preserve"> PAGEREF _Toc43820611 \h </w:instrText>
+                </w:r>
+                <w:r>
+                  <w:rPr>
+                    <w:noProof/>
+                    <w:webHidden/>
+                  </w:rPr>
+                </w:r>
+                <w:r>
+                  <w:rPr>
+                    <w:noProof/>
+                    <w:webHidden/>
+                  </w:rPr>
+                  <w:fldChar w:fldCharType="separate"/>
+                </w:r>
+                <w:r>
+                  <w:rPr>
+                    <w:noProof/>
+                    <w:webHidden/>
+                  </w:rPr>
+                  <w:t>8</w:t>
+                </w:r>
+                <w:r>
+                  <w:rPr>
+                    <w:noProof/>
+                    <w:webHidden/>
+                  </w:rPr>
+                  <w:fldChar w:fldCharType="end"/>
+                </w:r>
+              </w:hyperlink>
+            </w:p>
+            <w:p>
+              <w:pPr>
+                <w:pStyle w:val="TOC1"/>
+                <w:tabs>
+                  <w:tab w:val="right" w:leader="dot" w:pos="9019"/>
+                </w:tabs>
+                <w:rPr>
+                  <w:rFonts w:asciiTheme="minorHAnsi" w:eastAsiaTheme="minorEastAsia" w:hAnsiTheme="minorHAnsi" w:cstheme="minorBidi"/>
+                  <w:noProof/>
+                  <w:color w:val="auto"/>
+                  <w:sz w:val="22"/>
+                  <w:szCs w:val="22"/>
+                  <w:lang w:val="bg-BG" w:eastAsia="bg-BG"/>
+                </w:rPr>
+              </w:pPr>
+              <w:hyperlink w:anchor="_Toc43820612" w:history="1">
+                <w:r>
+                  <w:rPr>
+                    <w:rStyle w:val="Hyperlink"/>
+                    <w:noProof/>
+                  </w:rPr>
+                  <w:t>Week 14</w:t>
+                </w:r>
+                <w:r>
+                  <w:rPr>
+                    <w:noProof/>
+                    <w:webHidden/>
+                  </w:rPr>
+                  <w:tab/>
+                </w:r>
+                <w:r>
+                  <w:rPr>
+                    <w:noProof/>
+                    <w:webHidden/>
+                  </w:rPr>
+                  <w:fldChar w:fldCharType="begin"/>
+                </w:r>
+                <w:r>
+                  <w:rPr>
+                    <w:noProof/>
+                    <w:webHidden/>
+                  </w:rPr>
+                  <w:instrText xml:space="preserve"> PAGEREF _Toc43820612 \h </w:instrText>
+                </w:r>
+                <w:r>
+                  <w:rPr>
+                    <w:noProof/>
+                    <w:webHidden/>
+                  </w:rPr>
+                </w:r>
+                <w:r>
+                  <w:rPr>
+                    <w:noProof/>
+                    <w:webHidden/>
+                  </w:rPr>
+                  <w:fldChar w:fldCharType="separate"/>
+                </w:r>
+                <w:r>
+                  <w:rPr>
+                    <w:noProof/>
+                    <w:webHidden/>
+                  </w:rPr>
+                  <w:t>9</w:t>
+                </w:r>
+                <w:r>
+                  <w:rPr>
+                    <w:noProof/>
+                    <w:webHidden/>
+                  </w:rPr>
+                  <w:fldChar w:fldCharType="end"/>
+                </w:r>
+              </w:hyperlink>
+            </w:p>
+            <w:p>
+              <w:pPr>
+                <w:pStyle w:val="TOC1"/>
+                <w:tabs>
+                  <w:tab w:val="right" w:leader="dot" w:pos="9019"/>
+                </w:tabs>
+                <w:rPr>
+                  <w:rFonts w:asciiTheme="minorHAnsi" w:eastAsiaTheme="minorEastAsia" w:hAnsiTheme="minorHAnsi" w:cstheme="minorBidi"/>
+                  <w:noProof/>
+                  <w:color w:val="auto"/>
+                  <w:sz w:val="22"/>
+                  <w:szCs w:val="22"/>
+                  <w:lang w:val="bg-BG" w:eastAsia="bg-BG"/>
+                </w:rPr>
+              </w:pPr>
+              <w:hyperlink w:anchor="_Toc43820613" w:history="1">
+                <w:r>
+                  <w:rPr>
+                    <w:rStyle w:val="Hyperlink"/>
+                    <w:noProof/>
+                  </w:rPr>
+                  <w:t>Week 15</w:t>
+                </w:r>
+                <w:r>
+                  <w:rPr>
+                    <w:noProof/>
+                    <w:webHidden/>
+                  </w:rPr>
+                  <w:tab/>
+                </w:r>
+                <w:r>
+                  <w:rPr>
+                    <w:noProof/>
+                    <w:webHidden/>
+                  </w:rPr>
+                  <w:fldChar w:fldCharType="begin"/>
+                </w:r>
+                <w:r>
+                  <w:rPr>
+                    <w:noProof/>
+                    <w:webHidden/>
+                  </w:rPr>
+                  <w:instrText xml:space="preserve"> PAGEREF _Toc43820613 \h </w:instrText>
+                </w:r>
+                <w:r>
+                  <w:rPr>
+                    <w:noProof/>
+                    <w:webHidden/>
+                  </w:rPr>
+                </w:r>
+                <w:r>
+                  <w:rPr>
+                    <w:noProof/>
+                    <w:webHidden/>
+                  </w:rPr>
+                  <w:fldChar w:fldCharType="separate"/>
+                </w:r>
+                <w:r>
+                  <w:rPr>
+                    <w:noProof/>
+                    <w:webHidden/>
+                  </w:rPr>
+                  <w:t>10</w:t>
                 </w:r>
                 <w:r>
                   <w:rPr>
@@ -584,7 +953,7 @@
         <w:pStyle w:val="Heading1"/>
       </w:pPr>
       <w:bookmarkStart w:id="0" w:name="_mbjsiz6n6jlo" w:colFirst="0" w:colLast="0"/>
-      <w:bookmarkStart w:id="1" w:name="_Toc39452800"/>
+      <w:bookmarkStart w:id="1" w:name="_Toc43820605"/>
       <w:bookmarkEnd w:id="0"/>
       <w:r>
         <w:lastRenderedPageBreak/>
@@ -782,7 +1151,7 @@
       <w:pPr>
         <w:pStyle w:val="Heading1"/>
       </w:pPr>
-      <w:bookmarkStart w:id="2" w:name="_Toc39452801"/>
+      <w:bookmarkStart w:id="2" w:name="_Toc43820606"/>
       <w:r>
         <w:lastRenderedPageBreak/>
         <w:t xml:space="preserve">Week </w:t>
@@ -986,7 +1355,7 @@
       <w:pPr>
         <w:pStyle w:val="Heading1"/>
       </w:pPr>
-      <w:bookmarkStart w:id="3" w:name="_Toc39452802"/>
+      <w:bookmarkStart w:id="3" w:name="_Toc43820607"/>
       <w:r>
         <w:lastRenderedPageBreak/>
         <w:t xml:space="preserve">Week </w:t>
@@ -1265,7 +1634,7 @@
       <w:pPr>
         <w:pStyle w:val="Heading1"/>
       </w:pPr>
-      <w:bookmarkStart w:id="4" w:name="_Toc39452803"/>
+      <w:bookmarkStart w:id="4" w:name="_Toc43820608"/>
       <w:r>
         <w:lastRenderedPageBreak/>
         <w:t xml:space="preserve">Week </w:t>
@@ -1586,15 +1955,14 @@
       <w:pPr>
         <w:pStyle w:val="Heading1"/>
       </w:pPr>
+      <w:bookmarkStart w:id="5" w:name="_Toc43820609"/>
       <w:r>
         <w:t xml:space="preserve">Week </w:t>
       </w:r>
       <w:r>
-        <w:t>1</w:t>
-      </w:r>
-      <w:r>
-        <w:t>1</w:t>
-      </w:r>
+        <w:t>11</w:t>
+      </w:r>
+      <w:bookmarkEnd w:id="5"/>
     </w:p>
     <w:p>
       <w:pPr>
@@ -1620,10 +1988,7 @@
         <w:t>time</w:t>
       </w:r>
       <w:r>
-        <w:t xml:space="preserve"> </w:t>
-      </w:r>
-      <w:r>
-        <w:t>7</w:t>
+        <w:t xml:space="preserve"> 7</w:t>
       </w:r>
       <w:r>
         <w:rPr>
@@ -1740,14 +2105,7 @@
           <w:color w:val="auto"/>
           <w:szCs w:val="24"/>
         </w:rPr>
-        <w:t xml:space="preserve"> </w:t>
-      </w:r>
-      <w:r>
-        <w:rPr>
-          <w:color w:val="auto"/>
-          <w:szCs w:val="24"/>
-        </w:rPr>
-        <w:t>and Kristian created the Presentation</w:t>
+        <w:t xml:space="preserve"> and Kristian created the Presentation</w:t>
       </w:r>
     </w:p>
     <w:p>
@@ -1844,16 +2202,15 @@
       <w:pPr>
         <w:pStyle w:val="Heading1"/>
       </w:pPr>
+      <w:bookmarkStart w:id="6" w:name="_Toc43820610"/>
       <w:r>
         <w:lastRenderedPageBreak/>
         <w:t xml:space="preserve">Week </w:t>
       </w:r>
       <w:r>
-        <w:t>1</w:t>
-      </w:r>
-      <w:r>
-        <w:t>2</w:t>
-      </w:r>
+        <w:t>12</w:t>
+      </w:r>
+      <w:bookmarkEnd w:id="6"/>
     </w:p>
     <w:p>
       <w:pPr>
@@ -1879,10 +2236,7 @@
         <w:t>time</w:t>
       </w:r>
       <w:r>
-        <w:t xml:space="preserve"> </w:t>
-      </w:r>
-      <w:r>
-        <w:t>14</w:t>
+        <w:t xml:space="preserve"> 14</w:t>
       </w:r>
       <w:r>
         <w:rPr>
@@ -2031,16 +2385,15 @@
       <w:pPr>
         <w:pStyle w:val="Heading1"/>
       </w:pPr>
+      <w:bookmarkStart w:id="7" w:name="_Toc43820611"/>
       <w:r>
         <w:lastRenderedPageBreak/>
         <w:t xml:space="preserve">Week </w:t>
       </w:r>
       <w:r>
-        <w:t>1</w:t>
-      </w:r>
-      <w:r>
-        <w:t>3</w:t>
-      </w:r>
+        <w:t>13</w:t>
+      </w:r>
+      <w:bookmarkEnd w:id="7"/>
     </w:p>
     <w:p>
       <w:pPr>
@@ -2066,10 +2419,7 @@
         <w:t>time</w:t>
       </w:r>
       <w:r>
-        <w:t xml:space="preserve"> </w:t>
-      </w:r>
-      <w:r>
-        <w:t>21</w:t>
+        <w:t xml:space="preserve"> 21</w:t>
       </w:r>
       <w:r>
         <w:rPr>
@@ -2096,10 +2446,7 @@
         <w:t>20</w:t>
       </w:r>
       <w:r>
-        <w:t xml:space="preserve"> | 1</w:t>
-      </w:r>
-      <w:r>
-        <w:t>1</w:t>
+        <w:t xml:space="preserve"> | 11</w:t>
       </w:r>
       <w:r>
         <w:rPr>
@@ -2111,13 +2458,7 @@
         <w:rPr>
           <w:i/>
         </w:rPr>
-        <w:t>3</w:t>
-      </w:r>
-      <w:r>
-        <w:rPr>
-          <w:i/>
-        </w:rPr>
-        <w:t>0</w:t>
+        <w:t>30</w:t>
       </w:r>
       <w:r>
         <w:t xml:space="preserve"> | </w:t>
@@ -2226,6 +2567,7 @@
       <w:pPr>
         <w:pStyle w:val="Heading1"/>
       </w:pPr>
+      <w:bookmarkStart w:id="8" w:name="_Toc43820612"/>
       <w:r>
         <w:lastRenderedPageBreak/>
         <w:t xml:space="preserve">Week </w:t>
@@ -2236,6 +2578,7 @@
       <w:r>
         <w:t>4</w:t>
       </w:r>
+      <w:bookmarkEnd w:id="8"/>
     </w:p>
     <w:p>
       <w:pPr>
@@ -2453,16 +2796,15 @@
       <w:pPr>
         <w:pStyle w:val="Heading1"/>
       </w:pPr>
+      <w:bookmarkStart w:id="9" w:name="_Toc43820613"/>
       <w:r>
         <w:lastRenderedPageBreak/>
         <w:t xml:space="preserve">Week </w:t>
       </w:r>
       <w:r>
-        <w:t>1</w:t>
-      </w:r>
-      <w:r>
-        <w:t>5</w:t>
-      </w:r>
+        <w:t>15</w:t>
+      </w:r>
+      <w:bookmarkEnd w:id="9"/>
     </w:p>
     <w:p>
       <w:pPr>
@@ -2488,10 +2830,7 @@
         <w:t>time</w:t>
       </w:r>
       <w:r>
-        <w:t xml:space="preserve"> </w:t>
-      </w:r>
-      <w:r>
-        <w:t>04</w:t>
+        <w:t xml:space="preserve"> 04</w:t>
       </w:r>
       <w:r>
         <w:rPr>
@@ -2503,7 +2842,7 @@
         <w:rPr>
           <w:i/>
         </w:rPr>
-        <w:t>5</w:t>
+        <w:t>6</w:t>
       </w:r>
       <w:r>
         <w:rPr>
@@ -2663,6 +3002,448 @@
       </w:r>
     </w:p>
     <w:p/>
+    <w:p/>
+    <w:p/>
+    <w:p/>
+    <w:p/>
+    <w:p/>
+    <w:p/>
+    <w:p/>
+    <w:p/>
+    <w:p/>
+    <w:p/>
+    <w:p/>
+    <w:p/>
+    <w:p/>
+    <w:p/>
+    <w:p/>
+    <w:p/>
+    <w:p/>
+    <w:p/>
+    <w:p/>
+    <w:p/>
+    <w:p/>
+    <w:p/>
+    <w:p/>
+    <w:p/>
+    <w:p/>
+    <w:p/>
+    <w:p/>
+    <w:p/>
+    <w:p>
+      <w:pPr>
+        <w:pStyle w:val="Heading1"/>
+      </w:pPr>
+      <w:r>
+        <w:lastRenderedPageBreak/>
+        <w:t xml:space="preserve">Week </w:t>
+      </w:r>
+      <w:r>
+        <w:t>1</w:t>
+      </w:r>
+      <w:r>
+        <w:t>6</w:t>
+      </w:r>
+    </w:p>
+    <w:p>
+      <w:pPr>
+        <w:rPr>
+          <w:color w:val="943634" w:themeColor="accent2" w:themeShade="BF"/>
+        </w:rPr>
+      </w:pPr>
+    </w:p>
+    <w:p>
+      <w:r>
+        <w:rPr>
+          <w:color w:val="943634" w:themeColor="accent2" w:themeShade="BF"/>
+        </w:rPr>
+        <w:t>Meeting Date</w:t>
+      </w:r>
+      <w:r>
+        <w:t xml:space="preserve"> | </w:t>
+      </w:r>
+      <w:r>
+        <w:rPr>
+          <w:color w:val="943634" w:themeColor="accent2" w:themeShade="BF"/>
+        </w:rPr>
+        <w:t>time</w:t>
+      </w:r>
+      <w:r>
+        <w:t xml:space="preserve"> </w:t>
+      </w:r>
+      <w:r>
+        <w:t>11</w:t>
+      </w:r>
+      <w:r>
+        <w:rPr>
+          <w:i/>
+        </w:rPr>
+        <w:t>.0</w:t>
+      </w:r>
+      <w:r>
+        <w:rPr>
+          <w:i/>
+        </w:rPr>
+        <w:t>6</w:t>
+      </w:r>
+      <w:r>
+        <w:rPr>
+          <w:i/>
+        </w:rPr>
+        <w:t>.20</w:t>
+      </w:r>
+      <w:r>
+        <w:rPr>
+          <w:i/>
+        </w:rPr>
+        <w:t>20</w:t>
+      </w:r>
+      <w:r>
+        <w:t xml:space="preserve"> | 10</w:t>
+      </w:r>
+      <w:r>
+        <w:rPr>
+          <w:i/>
+        </w:rPr>
+        <w:t>:</w:t>
+      </w:r>
+      <w:r>
+        <w:rPr>
+          <w:i/>
+        </w:rPr>
+        <w:t>30</w:t>
+      </w:r>
+      <w:r>
+        <w:t xml:space="preserve"> | </w:t>
+      </w:r>
+      <w:r>
+        <w:rPr>
+          <w:color w:val="943634" w:themeColor="accent2" w:themeShade="BF"/>
+        </w:rPr>
+        <w:t xml:space="preserve">Meeting location </w:t>
+      </w:r>
+      <w:r>
+        <w:rPr>
+          <w:i/>
+        </w:rPr>
+        <w:t>Online</w:t>
+      </w:r>
+    </w:p>
+    <w:p/>
+    <w:p>
+      <w:r>
+        <w:t xml:space="preserve">In this meeting we discussed the part about improving our existing code and refactoring it </w:t>
+      </w:r>
+      <w:proofErr w:type="gramStart"/>
+      <w:r>
+        <w:t>in order to</w:t>
+      </w:r>
+      <w:proofErr w:type="gramEnd"/>
+      <w:r>
+        <w:t xml:space="preserve"> apply the design principles that we learnt during this semester.</w:t>
+      </w:r>
+    </w:p>
+    <w:p>
+      <w:r>
+        <w:t>We went through the iteration additions that we must have for the end of the semester those being: The shift algorithm and the improved UML Class Diagram.</w:t>
+      </w:r>
+    </w:p>
+    <w:p>
+      <w:r>
+        <w:t>Lastly some general questions were asked regarding the grading system during the exam week.</w:t>
+      </w:r>
+    </w:p>
+    <w:p/>
+    <w:p>
+      <w:pPr>
+        <w:rPr>
+          <w:color w:val="0070C0"/>
+        </w:rPr>
+      </w:pPr>
+      <w:r>
+        <w:rPr>
+          <w:color w:val="0070C0"/>
+        </w:rPr>
+        <w:t>Completed Tasks</w:t>
+      </w:r>
+    </w:p>
+    <w:p>
+      <w:pPr>
+        <w:pStyle w:val="ListParagraph"/>
+        <w:numPr>
+          <w:ilvl w:val="0"/>
+          <w:numId w:val="41"/>
+        </w:numPr>
+      </w:pPr>
+      <w:r>
+        <w:rPr>
+          <w:color w:val="auto"/>
+          <w:szCs w:val="24"/>
+        </w:rPr>
+        <w:t>Kristian added new possible additions to the Iteration History document</w:t>
+      </w:r>
+    </w:p>
+    <w:p>
+      <w:pPr>
+        <w:pStyle w:val="ListParagraph"/>
+        <w:numPr>
+          <w:ilvl w:val="0"/>
+          <w:numId w:val="41"/>
+        </w:numPr>
+      </w:pPr>
+      <w:r>
+        <w:rPr>
+          <w:color w:val="auto"/>
+          <w:szCs w:val="24"/>
+        </w:rPr>
+        <w:t>Kristian updated the Process report and the URS document</w:t>
+      </w:r>
+    </w:p>
+    <w:p/>
+    <w:p/>
+    <w:p/>
+    <w:p/>
+    <w:p/>
+    <w:p/>
+    <w:p/>
+    <w:p/>
+    <w:p/>
+    <w:p/>
+    <w:p/>
+    <w:p/>
+    <w:p/>
+    <w:p/>
+    <w:p/>
+    <w:p/>
+    <w:p/>
+    <w:p/>
+    <w:p/>
+    <w:p/>
+    <w:p/>
+    <w:p/>
+    <w:p/>
+    <w:p/>
+    <w:p/>
+    <w:p/>
+    <w:p/>
+    <w:p/>
+    <w:p/>
+    <w:p/>
+    <w:p/>
+    <w:p/>
+    <w:p/>
+    <w:p>
+      <w:pPr>
+        <w:pStyle w:val="Heading1"/>
+      </w:pPr>
+      <w:r>
+        <w:lastRenderedPageBreak/>
+        <w:t xml:space="preserve">Week </w:t>
+      </w:r>
+      <w:r>
+        <w:t>1</w:t>
+      </w:r>
+      <w:r>
+        <w:t>7</w:t>
+      </w:r>
+    </w:p>
+    <w:p>
+      <w:pPr>
+        <w:rPr>
+          <w:color w:val="943634" w:themeColor="accent2" w:themeShade="BF"/>
+        </w:rPr>
+      </w:pPr>
+    </w:p>
+    <w:p>
+      <w:r>
+        <w:rPr>
+          <w:color w:val="943634" w:themeColor="accent2" w:themeShade="BF"/>
+        </w:rPr>
+        <w:t>Meeting Date</w:t>
+      </w:r>
+      <w:r>
+        <w:t xml:space="preserve"> | </w:t>
+      </w:r>
+      <w:r>
+        <w:rPr>
+          <w:color w:val="943634" w:themeColor="accent2" w:themeShade="BF"/>
+        </w:rPr>
+        <w:t>time</w:t>
+      </w:r>
+      <w:r>
+        <w:t xml:space="preserve"> 1</w:t>
+      </w:r>
+      <w:r>
+        <w:t>8</w:t>
+      </w:r>
+      <w:r>
+        <w:rPr>
+          <w:i/>
+        </w:rPr>
+        <w:t>.0</w:t>
+      </w:r>
+      <w:r>
+        <w:rPr>
+          <w:i/>
+        </w:rPr>
+        <w:t>6</w:t>
+      </w:r>
+      <w:r>
+        <w:rPr>
+          <w:i/>
+        </w:rPr>
+        <w:t>.20</w:t>
+      </w:r>
+      <w:r>
+        <w:rPr>
+          <w:i/>
+        </w:rPr>
+        <w:t>20</w:t>
+      </w:r>
+      <w:r>
+        <w:t xml:space="preserve"> | 10</w:t>
+      </w:r>
+      <w:r>
+        <w:rPr>
+          <w:i/>
+        </w:rPr>
+        <w:t>:</w:t>
+      </w:r>
+      <w:r>
+        <w:rPr>
+          <w:i/>
+        </w:rPr>
+        <w:t>30</w:t>
+      </w:r>
+      <w:r>
+        <w:t xml:space="preserve"> | </w:t>
+      </w:r>
+      <w:r>
+        <w:rPr>
+          <w:color w:val="943634" w:themeColor="accent2" w:themeShade="BF"/>
+        </w:rPr>
+        <w:t xml:space="preserve">Meeting location </w:t>
+      </w:r>
+      <w:r>
+        <w:rPr>
+          <w:i/>
+        </w:rPr>
+        <w:t>Online</w:t>
+      </w:r>
+    </w:p>
+    <w:p/>
+    <w:p>
+      <w:r>
+        <w:t>During this meeting we made a demo of our current application and after that we discussed some additional features that could be added before the last meeting with the client. Those features being: The Cashiers Application and some more Statistics for the managers.</w:t>
+      </w:r>
+    </w:p>
+    <w:p>
+      <w:r>
+        <w:t xml:space="preserve">While we were presenting the </w:t>
+      </w:r>
+      <w:proofErr w:type="gramStart"/>
+      <w:r>
+        <w:t>demo</w:t>
+      </w:r>
+      <w:proofErr w:type="gramEnd"/>
+      <w:r>
+        <w:t xml:space="preserve"> our mentor gave us some tips about how we might improve it and what else we might want to add as additional features. We went over the needed documentation for the final presentation again and we asked some general questions about it as well.</w:t>
+      </w:r>
+    </w:p>
+    <w:p/>
+    <w:p>
+      <w:pPr>
+        <w:rPr>
+          <w:color w:val="0070C0"/>
+        </w:rPr>
+      </w:pPr>
+      <w:r>
+        <w:rPr>
+          <w:color w:val="0070C0"/>
+        </w:rPr>
+        <w:t>Completed Tasks</w:t>
+      </w:r>
+    </w:p>
+    <w:p>
+      <w:pPr>
+        <w:pStyle w:val="ListParagraph"/>
+        <w:numPr>
+          <w:ilvl w:val="0"/>
+          <w:numId w:val="42"/>
+        </w:numPr>
+      </w:pPr>
+      <w:r>
+        <w:rPr>
+          <w:color w:val="auto"/>
+          <w:szCs w:val="24"/>
+        </w:rPr>
+        <w:t>Lukas created the Shift Algorithm.</w:t>
+      </w:r>
+    </w:p>
+    <w:p>
+      <w:pPr>
+        <w:pStyle w:val="ListParagraph"/>
+        <w:numPr>
+          <w:ilvl w:val="0"/>
+          <w:numId w:val="42"/>
+        </w:numPr>
+      </w:pPr>
+      <w:r>
+        <w:rPr>
+          <w:color w:val="auto"/>
+          <w:szCs w:val="24"/>
+        </w:rPr>
+        <w:t>Lukas Added a new feature: Fired employees cannot log in to the website.</w:t>
+      </w:r>
+    </w:p>
+    <w:p>
+      <w:pPr>
+        <w:pStyle w:val="ListParagraph"/>
+        <w:numPr>
+          <w:ilvl w:val="0"/>
+          <w:numId w:val="42"/>
+        </w:numPr>
+      </w:pPr>
+      <w:r>
+        <w:rPr>
+          <w:color w:val="auto"/>
+          <w:szCs w:val="24"/>
+        </w:rPr>
+        <w:t>Ivan refactored some of his code in the application.</w:t>
+      </w:r>
+    </w:p>
+    <w:p>
+      <w:pPr>
+        <w:pStyle w:val="ListParagraph"/>
+        <w:numPr>
+          <w:ilvl w:val="0"/>
+          <w:numId w:val="42"/>
+        </w:numPr>
+      </w:pPr>
+      <w:r>
+        <w:rPr>
+          <w:color w:val="auto"/>
+          <w:szCs w:val="24"/>
+        </w:rPr>
+        <w:t>Kristian Created the Cashiers Application</w:t>
+      </w:r>
+    </w:p>
+    <w:p>
+      <w:pPr>
+        <w:pStyle w:val="ListParagraph"/>
+        <w:numPr>
+          <w:ilvl w:val="0"/>
+          <w:numId w:val="42"/>
+        </w:numPr>
+      </w:pPr>
+      <w:r>
+        <w:rPr>
+          <w:color w:val="auto"/>
+          <w:szCs w:val="24"/>
+        </w:rPr>
+        <w:t>Kristian Created the Manager Income View Form</w:t>
+      </w:r>
+    </w:p>
     <w:sectPr>
       <w:headerReference w:type="default" r:id="rId10"/>
       <w:footerReference w:type="default" r:id="rId11"/>
@@ -3367,6 +4148,95 @@
     </w:lvl>
   </w:abstractNum>
   <w:abstractNum w:abstractNumId="5" w15:restartNumberingAfterBreak="0">
+    <w:nsid w:val="160321CB"/>
+    <w:multiLevelType w:val="hybridMultilevel"/>
+    <w:tmpl w:val="AE3496A8"/>
+    <w:lvl w:ilvl="0" w:tplc="2B6674CE">
+      <w:start w:val="1"/>
+      <w:numFmt w:val="decimal"/>
+      <w:lvlText w:val="%1)"/>
+      <w:lvlJc w:val="left"/>
+      <w:pPr>
+        <w:ind w:left="630" w:hanging="360"/>
+      </w:pPr>
+      <w:rPr>
+        <w:rFonts w:ascii="Abadi Extra Light" w:hAnsi="Abadi Extra Light" w:hint="default"/>
+      </w:rPr>
+    </w:lvl>
+    <w:lvl w:ilvl="1" w:tplc="04020019" w:tentative="1">
+      <w:start w:val="1"/>
+      <w:numFmt w:val="lowerLetter"/>
+      <w:lvlText w:val="%2."/>
+      <w:lvlJc w:val="left"/>
+      <w:pPr>
+        <w:ind w:left="1350" w:hanging="360"/>
+      </w:pPr>
+    </w:lvl>
+    <w:lvl w:ilvl="2" w:tplc="0402001B" w:tentative="1">
+      <w:start w:val="1"/>
+      <w:numFmt w:val="lowerRoman"/>
+      <w:lvlText w:val="%3."/>
+      <w:lvlJc w:val="right"/>
+      <w:pPr>
+        <w:ind w:left="2070" w:hanging="180"/>
+      </w:pPr>
+    </w:lvl>
+    <w:lvl w:ilvl="3" w:tplc="0402000F" w:tentative="1">
+      <w:start w:val="1"/>
+      <w:numFmt w:val="decimal"/>
+      <w:lvlText w:val="%4."/>
+      <w:lvlJc w:val="left"/>
+      <w:pPr>
+        <w:ind w:left="2790" w:hanging="360"/>
+      </w:pPr>
+    </w:lvl>
+    <w:lvl w:ilvl="4" w:tplc="04020019" w:tentative="1">
+      <w:start w:val="1"/>
+      <w:numFmt w:val="lowerLetter"/>
+      <w:lvlText w:val="%5."/>
+      <w:lvlJc w:val="left"/>
+      <w:pPr>
+        <w:ind w:left="3510" w:hanging="360"/>
+      </w:pPr>
+    </w:lvl>
+    <w:lvl w:ilvl="5" w:tplc="0402001B" w:tentative="1">
+      <w:start w:val="1"/>
+      <w:numFmt w:val="lowerRoman"/>
+      <w:lvlText w:val="%6."/>
+      <w:lvlJc w:val="right"/>
+      <w:pPr>
+        <w:ind w:left="4230" w:hanging="180"/>
+      </w:pPr>
+    </w:lvl>
+    <w:lvl w:ilvl="6" w:tplc="0402000F" w:tentative="1">
+      <w:start w:val="1"/>
+      <w:numFmt w:val="decimal"/>
+      <w:lvlText w:val="%7."/>
+      <w:lvlJc w:val="left"/>
+      <w:pPr>
+        <w:ind w:left="4950" w:hanging="360"/>
+      </w:pPr>
+    </w:lvl>
+    <w:lvl w:ilvl="7" w:tplc="04020019" w:tentative="1">
+      <w:start w:val="1"/>
+      <w:numFmt w:val="lowerLetter"/>
+      <w:lvlText w:val="%8."/>
+      <w:lvlJc w:val="left"/>
+      <w:pPr>
+        <w:ind w:left="5670" w:hanging="360"/>
+      </w:pPr>
+    </w:lvl>
+    <w:lvl w:ilvl="8" w:tplc="0402001B" w:tentative="1">
+      <w:start w:val="1"/>
+      <w:numFmt w:val="lowerRoman"/>
+      <w:lvlText w:val="%9."/>
+      <w:lvlJc w:val="right"/>
+      <w:pPr>
+        <w:ind w:left="6390" w:hanging="180"/>
+      </w:pPr>
+    </w:lvl>
+  </w:abstractNum>
+  <w:abstractNum w:abstractNumId="6" w15:restartNumberingAfterBreak="0">
     <w:nsid w:val="197B3905"/>
     <w:multiLevelType w:val="hybridMultilevel"/>
     <w:tmpl w:val="8BA80F36"/>
@@ -3478,7 +4348,7 @@
       </w:rPr>
     </w:lvl>
   </w:abstractNum>
-  <w:abstractNum w:abstractNumId="6" w15:restartNumberingAfterBreak="0">
+  <w:abstractNum w:abstractNumId="7" w15:restartNumberingAfterBreak="0">
     <w:nsid w:val="1AC77BCF"/>
     <w:multiLevelType w:val="hybridMultilevel"/>
     <w:tmpl w:val="14987B1C"/>
@@ -3564,7 +4434,7 @@
       </w:pPr>
     </w:lvl>
   </w:abstractNum>
-  <w:abstractNum w:abstractNumId="7" w15:restartNumberingAfterBreak="0">
+  <w:abstractNum w:abstractNumId="8" w15:restartNumberingAfterBreak="0">
     <w:nsid w:val="1FAF437F"/>
     <w:multiLevelType w:val="hybridMultilevel"/>
     <w:tmpl w:val="D48A6FAE"/>
@@ -3653,7 +4523,7 @@
       </w:pPr>
     </w:lvl>
   </w:abstractNum>
-  <w:abstractNum w:abstractNumId="8" w15:restartNumberingAfterBreak="0">
+  <w:abstractNum w:abstractNumId="9" w15:restartNumberingAfterBreak="0">
     <w:nsid w:val="207B4F2F"/>
     <w:multiLevelType w:val="multilevel"/>
     <w:tmpl w:val="E4A2DD1E"/>
@@ -3766,7 +4636,7 @@
       </w:rPr>
     </w:lvl>
   </w:abstractNum>
-  <w:abstractNum w:abstractNumId="9" w15:restartNumberingAfterBreak="0">
+  <w:abstractNum w:abstractNumId="10" w15:restartNumberingAfterBreak="0">
     <w:nsid w:val="20800999"/>
     <w:multiLevelType w:val="hybridMultilevel"/>
     <w:tmpl w:val="AE3496A8"/>
@@ -3855,7 +4725,7 @@
       </w:pPr>
     </w:lvl>
   </w:abstractNum>
-  <w:abstractNum w:abstractNumId="10" w15:restartNumberingAfterBreak="0">
+  <w:abstractNum w:abstractNumId="11" w15:restartNumberingAfterBreak="0">
     <w:nsid w:val="215B58B3"/>
     <w:multiLevelType w:val="hybridMultilevel"/>
     <w:tmpl w:val="6EC85C42"/>
@@ -3944,7 +4814,7 @@
       </w:pPr>
     </w:lvl>
   </w:abstractNum>
-  <w:abstractNum w:abstractNumId="11" w15:restartNumberingAfterBreak="0">
+  <w:abstractNum w:abstractNumId="12" w15:restartNumberingAfterBreak="0">
     <w:nsid w:val="259E5CF9"/>
     <w:multiLevelType w:val="hybridMultilevel"/>
     <w:tmpl w:val="23860E7C"/>
@@ -4033,7 +4903,7 @@
       </w:pPr>
     </w:lvl>
   </w:abstractNum>
-  <w:abstractNum w:abstractNumId="12" w15:restartNumberingAfterBreak="0">
+  <w:abstractNum w:abstractNumId="13" w15:restartNumberingAfterBreak="0">
     <w:nsid w:val="2740094A"/>
     <w:multiLevelType w:val="hybridMultilevel"/>
     <w:tmpl w:val="DBA26466"/>
@@ -4122,7 +4992,7 @@
       </w:pPr>
     </w:lvl>
   </w:abstractNum>
-  <w:abstractNum w:abstractNumId="13" w15:restartNumberingAfterBreak="0">
+  <w:abstractNum w:abstractNumId="14" w15:restartNumberingAfterBreak="0">
     <w:nsid w:val="2BDF477E"/>
     <w:multiLevelType w:val="hybridMultilevel"/>
     <w:tmpl w:val="352644D2"/>
@@ -4208,7 +5078,7 @@
       </w:pPr>
     </w:lvl>
   </w:abstractNum>
-  <w:abstractNum w:abstractNumId="14" w15:restartNumberingAfterBreak="0">
+  <w:abstractNum w:abstractNumId="15" w15:restartNumberingAfterBreak="0">
     <w:nsid w:val="2F5C22F4"/>
     <w:multiLevelType w:val="hybridMultilevel"/>
     <w:tmpl w:val="64E043D6"/>
@@ -4297,7 +5167,7 @@
       </w:pPr>
     </w:lvl>
   </w:abstractNum>
-  <w:abstractNum w:abstractNumId="15" w15:restartNumberingAfterBreak="0">
+  <w:abstractNum w:abstractNumId="16" w15:restartNumberingAfterBreak="0">
     <w:nsid w:val="317625FB"/>
     <w:multiLevelType w:val="hybridMultilevel"/>
     <w:tmpl w:val="AA88A1EA"/>
@@ -4383,7 +5253,7 @@
       </w:pPr>
     </w:lvl>
   </w:abstractNum>
-  <w:abstractNum w:abstractNumId="16" w15:restartNumberingAfterBreak="0">
+  <w:abstractNum w:abstractNumId="17" w15:restartNumberingAfterBreak="0">
     <w:nsid w:val="34B94AC0"/>
     <w:multiLevelType w:val="hybridMultilevel"/>
     <w:tmpl w:val="E25A3950"/>
@@ -4469,7 +5339,7 @@
       </w:pPr>
     </w:lvl>
   </w:abstractNum>
-  <w:abstractNum w:abstractNumId="17" w15:restartNumberingAfterBreak="0">
+  <w:abstractNum w:abstractNumId="18" w15:restartNumberingAfterBreak="0">
     <w:nsid w:val="39EE0FFC"/>
     <w:multiLevelType w:val="hybridMultilevel"/>
     <w:tmpl w:val="F94C788C"/>
@@ -4558,7 +5428,7 @@
       </w:pPr>
     </w:lvl>
   </w:abstractNum>
-  <w:abstractNum w:abstractNumId="18" w15:restartNumberingAfterBreak="0">
+  <w:abstractNum w:abstractNumId="19" w15:restartNumberingAfterBreak="0">
     <w:nsid w:val="3DF10604"/>
     <w:multiLevelType w:val="multilevel"/>
     <w:tmpl w:val="FF7AACFA"/>
@@ -4671,7 +5541,7 @@
       </w:rPr>
     </w:lvl>
   </w:abstractNum>
-  <w:abstractNum w:abstractNumId="19" w15:restartNumberingAfterBreak="0">
+  <w:abstractNum w:abstractNumId="20" w15:restartNumberingAfterBreak="0">
     <w:nsid w:val="3EB43082"/>
     <w:multiLevelType w:val="hybridMultilevel"/>
     <w:tmpl w:val="AE3496A8"/>
@@ -4760,7 +5630,7 @@
       </w:pPr>
     </w:lvl>
   </w:abstractNum>
-  <w:abstractNum w:abstractNumId="20" w15:restartNumberingAfterBreak="0">
+  <w:abstractNum w:abstractNumId="21" w15:restartNumberingAfterBreak="0">
     <w:nsid w:val="3F387F11"/>
     <w:multiLevelType w:val="hybridMultilevel"/>
     <w:tmpl w:val="2B7456BA"/>
@@ -4873,7 +5743,7 @@
       </w:rPr>
     </w:lvl>
   </w:abstractNum>
-  <w:abstractNum w:abstractNumId="21" w15:restartNumberingAfterBreak="0">
+  <w:abstractNum w:abstractNumId="22" w15:restartNumberingAfterBreak="0">
     <w:nsid w:val="41BA3761"/>
     <w:multiLevelType w:val="hybridMultilevel"/>
     <w:tmpl w:val="A0985254"/>
@@ -4961,7 +5831,7 @@
       </w:pPr>
     </w:lvl>
   </w:abstractNum>
-  <w:abstractNum w:abstractNumId="22" w15:restartNumberingAfterBreak="0">
+  <w:abstractNum w:abstractNumId="23" w15:restartNumberingAfterBreak="0">
     <w:nsid w:val="46AB60A4"/>
     <w:multiLevelType w:val="hybridMultilevel"/>
     <w:tmpl w:val="F94C788C"/>
@@ -5050,7 +5920,7 @@
       </w:pPr>
     </w:lvl>
   </w:abstractNum>
-  <w:abstractNum w:abstractNumId="23" w15:restartNumberingAfterBreak="0">
+  <w:abstractNum w:abstractNumId="24" w15:restartNumberingAfterBreak="0">
     <w:nsid w:val="46B9700D"/>
     <w:multiLevelType w:val="hybridMultilevel"/>
     <w:tmpl w:val="0CBAB658"/>
@@ -5136,7 +6006,7 @@
       </w:pPr>
     </w:lvl>
   </w:abstractNum>
-  <w:abstractNum w:abstractNumId="24" w15:restartNumberingAfterBreak="0">
+  <w:abstractNum w:abstractNumId="25" w15:restartNumberingAfterBreak="0">
     <w:nsid w:val="47FD7D93"/>
     <w:multiLevelType w:val="hybridMultilevel"/>
     <w:tmpl w:val="E25A3950"/>
@@ -5222,7 +6092,7 @@
       </w:pPr>
     </w:lvl>
   </w:abstractNum>
-  <w:abstractNum w:abstractNumId="25" w15:restartNumberingAfterBreak="0">
+  <w:abstractNum w:abstractNumId="26" w15:restartNumberingAfterBreak="0">
     <w:nsid w:val="4DB277CD"/>
     <w:multiLevelType w:val="hybridMultilevel"/>
     <w:tmpl w:val="64E043D6"/>
@@ -5311,7 +6181,96 @@
       </w:pPr>
     </w:lvl>
   </w:abstractNum>
-  <w:abstractNum w:abstractNumId="26" w15:restartNumberingAfterBreak="0">
+  <w:abstractNum w:abstractNumId="27" w15:restartNumberingAfterBreak="0">
+    <w:nsid w:val="4F1F1F80"/>
+    <w:multiLevelType w:val="hybridMultilevel"/>
+    <w:tmpl w:val="AE3496A8"/>
+    <w:lvl w:ilvl="0" w:tplc="2B6674CE">
+      <w:start w:val="1"/>
+      <w:numFmt w:val="decimal"/>
+      <w:lvlText w:val="%1)"/>
+      <w:lvlJc w:val="left"/>
+      <w:pPr>
+        <w:ind w:left="630" w:hanging="360"/>
+      </w:pPr>
+      <w:rPr>
+        <w:rFonts w:ascii="Abadi Extra Light" w:hAnsi="Abadi Extra Light" w:hint="default"/>
+      </w:rPr>
+    </w:lvl>
+    <w:lvl w:ilvl="1" w:tplc="04020019" w:tentative="1">
+      <w:start w:val="1"/>
+      <w:numFmt w:val="lowerLetter"/>
+      <w:lvlText w:val="%2."/>
+      <w:lvlJc w:val="left"/>
+      <w:pPr>
+        <w:ind w:left="1350" w:hanging="360"/>
+      </w:pPr>
+    </w:lvl>
+    <w:lvl w:ilvl="2" w:tplc="0402001B" w:tentative="1">
+      <w:start w:val="1"/>
+      <w:numFmt w:val="lowerRoman"/>
+      <w:lvlText w:val="%3."/>
+      <w:lvlJc w:val="right"/>
+      <w:pPr>
+        <w:ind w:left="2070" w:hanging="180"/>
+      </w:pPr>
+    </w:lvl>
+    <w:lvl w:ilvl="3" w:tplc="0402000F" w:tentative="1">
+      <w:start w:val="1"/>
+      <w:numFmt w:val="decimal"/>
+      <w:lvlText w:val="%4."/>
+      <w:lvlJc w:val="left"/>
+      <w:pPr>
+        <w:ind w:left="2790" w:hanging="360"/>
+      </w:pPr>
+    </w:lvl>
+    <w:lvl w:ilvl="4" w:tplc="04020019" w:tentative="1">
+      <w:start w:val="1"/>
+      <w:numFmt w:val="lowerLetter"/>
+      <w:lvlText w:val="%5."/>
+      <w:lvlJc w:val="left"/>
+      <w:pPr>
+        <w:ind w:left="3510" w:hanging="360"/>
+      </w:pPr>
+    </w:lvl>
+    <w:lvl w:ilvl="5" w:tplc="0402001B" w:tentative="1">
+      <w:start w:val="1"/>
+      <w:numFmt w:val="lowerRoman"/>
+      <w:lvlText w:val="%6."/>
+      <w:lvlJc w:val="right"/>
+      <w:pPr>
+        <w:ind w:left="4230" w:hanging="180"/>
+      </w:pPr>
+    </w:lvl>
+    <w:lvl w:ilvl="6" w:tplc="0402000F" w:tentative="1">
+      <w:start w:val="1"/>
+      <w:numFmt w:val="decimal"/>
+      <w:lvlText w:val="%7."/>
+      <w:lvlJc w:val="left"/>
+      <w:pPr>
+        <w:ind w:left="4950" w:hanging="360"/>
+      </w:pPr>
+    </w:lvl>
+    <w:lvl w:ilvl="7" w:tplc="04020019" w:tentative="1">
+      <w:start w:val="1"/>
+      <w:numFmt w:val="lowerLetter"/>
+      <w:lvlText w:val="%8."/>
+      <w:lvlJc w:val="left"/>
+      <w:pPr>
+        <w:ind w:left="5670" w:hanging="360"/>
+      </w:pPr>
+    </w:lvl>
+    <w:lvl w:ilvl="8" w:tplc="0402001B" w:tentative="1">
+      <w:start w:val="1"/>
+      <w:numFmt w:val="lowerRoman"/>
+      <w:lvlText w:val="%9."/>
+      <w:lvlJc w:val="right"/>
+      <w:pPr>
+        <w:ind w:left="6390" w:hanging="180"/>
+      </w:pPr>
+    </w:lvl>
+  </w:abstractNum>
+  <w:abstractNum w:abstractNumId="28" w15:restartNumberingAfterBreak="0">
     <w:nsid w:val="527938B8"/>
     <w:multiLevelType w:val="hybridMultilevel"/>
     <w:tmpl w:val="3B1E4334"/>
@@ -5423,7 +6382,7 @@
       </w:rPr>
     </w:lvl>
   </w:abstractNum>
-  <w:abstractNum w:abstractNumId="27" w15:restartNumberingAfterBreak="0">
+  <w:abstractNum w:abstractNumId="29" w15:restartNumberingAfterBreak="0">
     <w:nsid w:val="533D05EA"/>
     <w:multiLevelType w:val="hybridMultilevel"/>
     <w:tmpl w:val="AE3496A8"/>
@@ -5512,7 +6471,7 @@
       </w:pPr>
     </w:lvl>
   </w:abstractNum>
-  <w:abstractNum w:abstractNumId="28" w15:restartNumberingAfterBreak="0">
+  <w:abstractNum w:abstractNumId="30" w15:restartNumberingAfterBreak="0">
     <w:nsid w:val="53720D0A"/>
     <w:multiLevelType w:val="hybridMultilevel"/>
     <w:tmpl w:val="AE3496A8"/>
@@ -5601,7 +6560,7 @@
       </w:pPr>
     </w:lvl>
   </w:abstractNum>
-  <w:abstractNum w:abstractNumId="29" w15:restartNumberingAfterBreak="0">
+  <w:abstractNum w:abstractNumId="31" w15:restartNumberingAfterBreak="0">
     <w:nsid w:val="54FF7E25"/>
     <w:multiLevelType w:val="hybridMultilevel"/>
     <w:tmpl w:val="AE3496A8"/>
@@ -5690,7 +6649,7 @@
       </w:pPr>
     </w:lvl>
   </w:abstractNum>
-  <w:abstractNum w:abstractNumId="30" w15:restartNumberingAfterBreak="0">
+  <w:abstractNum w:abstractNumId="32" w15:restartNumberingAfterBreak="0">
     <w:nsid w:val="58E46C03"/>
     <w:multiLevelType w:val="hybridMultilevel"/>
     <w:tmpl w:val="352644D2"/>
@@ -5776,7 +6735,7 @@
       </w:pPr>
     </w:lvl>
   </w:abstractNum>
-  <w:abstractNum w:abstractNumId="31" w15:restartNumberingAfterBreak="0">
+  <w:abstractNum w:abstractNumId="33" w15:restartNumberingAfterBreak="0">
     <w:nsid w:val="5CFD1476"/>
     <w:multiLevelType w:val="multilevel"/>
     <w:tmpl w:val="701426BE"/>
@@ -5894,7 +6853,7 @@
       </w:rPr>
     </w:lvl>
   </w:abstractNum>
-  <w:abstractNum w:abstractNumId="32" w15:restartNumberingAfterBreak="0">
+  <w:abstractNum w:abstractNumId="34" w15:restartNumberingAfterBreak="0">
     <w:nsid w:val="62935DF1"/>
     <w:multiLevelType w:val="hybridMultilevel"/>
     <w:tmpl w:val="AE3496A8"/>
@@ -5983,7 +6942,7 @@
       </w:pPr>
     </w:lvl>
   </w:abstractNum>
-  <w:abstractNum w:abstractNumId="33" w15:restartNumberingAfterBreak="0">
+  <w:abstractNum w:abstractNumId="35" w15:restartNumberingAfterBreak="0">
     <w:nsid w:val="676C5F8E"/>
     <w:multiLevelType w:val="hybridMultilevel"/>
     <w:tmpl w:val="AE3496A8"/>
@@ -6072,7 +7031,7 @@
       </w:pPr>
     </w:lvl>
   </w:abstractNum>
-  <w:abstractNum w:abstractNumId="34" w15:restartNumberingAfterBreak="0">
+  <w:abstractNum w:abstractNumId="36" w15:restartNumberingAfterBreak="0">
     <w:nsid w:val="69A828D2"/>
     <w:multiLevelType w:val="hybridMultilevel"/>
     <w:tmpl w:val="6504B444"/>
@@ -6183,7 +7142,7 @@
       </w:rPr>
     </w:lvl>
   </w:abstractNum>
-  <w:abstractNum w:abstractNumId="35" w15:restartNumberingAfterBreak="0">
+  <w:abstractNum w:abstractNumId="37" w15:restartNumberingAfterBreak="0">
     <w:nsid w:val="76125FC7"/>
     <w:multiLevelType w:val="hybridMultilevel"/>
     <w:tmpl w:val="31BA3870"/>
@@ -6296,7 +7255,7 @@
       </w:rPr>
     </w:lvl>
   </w:abstractNum>
-  <w:abstractNum w:abstractNumId="36" w15:restartNumberingAfterBreak="0">
+  <w:abstractNum w:abstractNumId="38" w15:restartNumberingAfterBreak="0">
     <w:nsid w:val="78BC1740"/>
     <w:multiLevelType w:val="hybridMultilevel"/>
     <w:tmpl w:val="5EAA1812"/>
@@ -6408,7 +7367,7 @@
       </w:rPr>
     </w:lvl>
   </w:abstractNum>
-  <w:abstractNum w:abstractNumId="37" w15:restartNumberingAfterBreak="0">
+  <w:abstractNum w:abstractNumId="39" w15:restartNumberingAfterBreak="0">
     <w:nsid w:val="7E892835"/>
     <w:multiLevelType w:val="hybridMultilevel"/>
     <w:tmpl w:val="64E043D6"/>
@@ -6497,7 +7456,7 @@
       </w:pPr>
     </w:lvl>
   </w:abstractNum>
-  <w:abstractNum w:abstractNumId="38" w15:restartNumberingAfterBreak="0">
+  <w:abstractNum w:abstractNumId="40" w15:restartNumberingAfterBreak="0">
     <w:nsid w:val="7F663C0F"/>
     <w:multiLevelType w:val="hybridMultilevel"/>
     <w:tmpl w:val="AE3496A8"/>
@@ -6586,7 +7545,7 @@
       </w:pPr>
     </w:lvl>
   </w:abstractNum>
-  <w:abstractNum w:abstractNumId="39" w15:restartNumberingAfterBreak="0">
+  <w:abstractNum w:abstractNumId="41" w15:restartNumberingAfterBreak="0">
     <w:nsid w:val="7FAE0B4A"/>
     <w:multiLevelType w:val="hybridMultilevel"/>
     <w:tmpl w:val="975C4D8C"/>
@@ -6699,124 +7658,130 @@
     </w:lvl>
   </w:abstractNum>
   <w:num w:numId="1">
-    <w:abstractNumId w:val="8"/>
+    <w:abstractNumId w:val="9"/>
   </w:num>
   <w:num w:numId="2">
-    <w:abstractNumId w:val="18"/>
+    <w:abstractNumId w:val="19"/>
   </w:num>
   <w:num w:numId="3">
-    <w:abstractNumId w:val="31"/>
+    <w:abstractNumId w:val="33"/>
   </w:num>
   <w:num w:numId="4">
-    <w:abstractNumId w:val="35"/>
+    <w:abstractNumId w:val="37"/>
   </w:num>
   <w:num w:numId="5">
-    <w:abstractNumId w:val="36"/>
+    <w:abstractNumId w:val="38"/>
   </w:num>
   <w:num w:numId="6">
-    <w:abstractNumId w:val="5"/>
+    <w:abstractNumId w:val="6"/>
   </w:num>
   <w:num w:numId="7">
-    <w:abstractNumId w:val="26"/>
+    <w:abstractNumId w:val="28"/>
   </w:num>
   <w:num w:numId="8">
-    <w:abstractNumId w:val="12"/>
+    <w:abstractNumId w:val="13"/>
   </w:num>
   <w:num w:numId="9">
-    <w:abstractNumId w:val="10"/>
+    <w:abstractNumId w:val="11"/>
   </w:num>
   <w:num w:numId="10">
     <w:abstractNumId w:val="3"/>
   </w:num>
   <w:num w:numId="11">
+    <w:abstractNumId w:val="22"/>
+  </w:num>
+  <w:num w:numId="12">
     <w:abstractNumId w:val="21"/>
   </w:num>
-  <w:num w:numId="12">
+  <w:num w:numId="13">
+    <w:abstractNumId w:val="41"/>
+  </w:num>
+  <w:num w:numId="14">
+    <w:abstractNumId w:val="36"/>
+  </w:num>
+  <w:num w:numId="15">
     <w:abstractNumId w:val="20"/>
   </w:num>
-  <w:num w:numId="13">
-    <w:abstractNumId w:val="39"/>
-  </w:num>
-  <w:num w:numId="14">
-    <w:abstractNumId w:val="34"/>
-  </w:num>
-  <w:num w:numId="15">
-    <w:abstractNumId w:val="19"/>
-  </w:num>
   <w:num w:numId="16">
-    <w:abstractNumId w:val="25"/>
+    <w:abstractNumId w:val="26"/>
   </w:num>
   <w:num w:numId="17">
-    <w:abstractNumId w:val="37"/>
+    <w:abstractNumId w:val="39"/>
   </w:num>
   <w:num w:numId="18">
     <w:abstractNumId w:val="2"/>
   </w:num>
   <w:num w:numId="19">
-    <w:abstractNumId w:val="7"/>
+    <w:abstractNumId w:val="8"/>
   </w:num>
   <w:num w:numId="20">
+    <w:abstractNumId w:val="17"/>
+  </w:num>
+  <w:num w:numId="21">
+    <w:abstractNumId w:val="25"/>
+  </w:num>
+  <w:num w:numId="22">
     <w:abstractNumId w:val="16"/>
   </w:num>
-  <w:num w:numId="21">
-    <w:abstractNumId w:val="24"/>
-  </w:num>
-  <w:num w:numId="22">
+  <w:num w:numId="23">
     <w:abstractNumId w:val="15"/>
-  </w:num>
-  <w:num w:numId="23">
-    <w:abstractNumId w:val="14"/>
   </w:num>
   <w:num w:numId="24">
     <w:abstractNumId w:val="0"/>
   </w:num>
   <w:num w:numId="25">
-    <w:abstractNumId w:val="17"/>
+    <w:abstractNumId w:val="18"/>
   </w:num>
   <w:num w:numId="26">
-    <w:abstractNumId w:val="22"/>
+    <w:abstractNumId w:val="23"/>
   </w:num>
   <w:num w:numId="27">
-    <w:abstractNumId w:val="11"/>
+    <w:abstractNumId w:val="12"/>
   </w:num>
   <w:num w:numId="28">
-    <w:abstractNumId w:val="6"/>
+    <w:abstractNumId w:val="7"/>
   </w:num>
   <w:num w:numId="29">
     <w:abstractNumId w:val="1"/>
   </w:num>
   <w:num w:numId="30">
+    <w:abstractNumId w:val="32"/>
+  </w:num>
+  <w:num w:numId="31">
+    <w:abstractNumId w:val="14"/>
+  </w:num>
+  <w:num w:numId="32">
+    <w:abstractNumId w:val="24"/>
+  </w:num>
+  <w:num w:numId="33">
+    <w:abstractNumId w:val="10"/>
+  </w:num>
+  <w:num w:numId="34">
     <w:abstractNumId w:val="30"/>
   </w:num>
-  <w:num w:numId="31">
-    <w:abstractNumId w:val="13"/>
-  </w:num>
-  <w:num w:numId="32">
-    <w:abstractNumId w:val="23"/>
-  </w:num>
-  <w:num w:numId="33">
-    <w:abstractNumId w:val="9"/>
-  </w:num>
-  <w:num w:numId="34">
-    <w:abstractNumId w:val="28"/>
-  </w:num>
   <w:num w:numId="35">
-    <w:abstractNumId w:val="33"/>
+    <w:abstractNumId w:val="35"/>
   </w:num>
   <w:num w:numId="36">
     <w:abstractNumId w:val="4"/>
   </w:num>
   <w:num w:numId="37">
-    <w:abstractNumId w:val="38"/>
+    <w:abstractNumId w:val="40"/>
   </w:num>
   <w:num w:numId="38">
+    <w:abstractNumId w:val="31"/>
+  </w:num>
+  <w:num w:numId="39">
     <w:abstractNumId w:val="29"/>
   </w:num>
-  <w:num w:numId="39">
+  <w:num w:numId="40">
+    <w:abstractNumId w:val="34"/>
+  </w:num>
+  <w:num w:numId="41">
     <w:abstractNumId w:val="27"/>
   </w:num>
-  <w:num w:numId="40">
-    <w:abstractNumId w:val="32"/>
+  <w:num w:numId="42">
+    <w:abstractNumId w:val="5"/>
   </w:num>
 </w:numbering>
 </file>
@@ -7220,7 +8185,7 @@
   <w:style w:type="paragraph" w:default="1" w:styleId="Normal">
     <w:name w:val="Normal"/>
     <w:qFormat/>
-    <w:rsid w:val="0058453F"/>
+    <w:rsid w:val="000B461B"/>
     <w:pPr>
       <w:spacing w:line="240" w:lineRule="auto"/>
     </w:pPr>

</xml_diff>

<commit_message>
Completed Process Report document
</commit_message>
<xml_diff>
--- a/Procces Report-AGILE.docx
+++ b/Procces Report-AGILE.docx
@@ -268,7 +268,7 @@
               <w:r>
                 <w:fldChar w:fldCharType="separate"/>
               </w:r>
-              <w:hyperlink w:anchor="_Toc43820605" w:history="1">
+              <w:hyperlink w:anchor="_Toc43852117" w:history="1">
                 <w:r>
                   <w:rPr>
                     <w:rStyle w:val="Hyperlink"/>
@@ -295,7 +295,7 @@
                     <w:noProof/>
                     <w:webHidden/>
                   </w:rPr>
-                  <w:instrText xml:space="preserve"> PAGEREF _Toc43820605 \h </w:instrText>
+                  <w:instrText xml:space="preserve"> PAGEREF _Toc43852117 \h </w:instrText>
                 </w:r>
                 <w:r>
                   <w:rPr>
@@ -341,7 +341,7 @@
                   <w:lang w:val="bg-BG" w:eastAsia="bg-BG"/>
                 </w:rPr>
               </w:pPr>
-              <w:hyperlink w:anchor="_Toc43820606" w:history="1">
+              <w:hyperlink w:anchor="_Toc43852118" w:history="1">
                 <w:r>
                   <w:rPr>
                     <w:rStyle w:val="Hyperlink"/>
@@ -368,7 +368,7 @@
                     <w:noProof/>
                     <w:webHidden/>
                   </w:rPr>
-                  <w:instrText xml:space="preserve"> PAGEREF _Toc43820606 \h </w:instrText>
+                  <w:instrText xml:space="preserve"> PAGEREF _Toc43852118 \h </w:instrText>
                 </w:r>
                 <w:r>
                   <w:rPr>
@@ -414,7 +414,7 @@
                   <w:lang w:val="bg-BG" w:eastAsia="bg-BG"/>
                 </w:rPr>
               </w:pPr>
-              <w:hyperlink w:anchor="_Toc43820607" w:history="1">
+              <w:hyperlink w:anchor="_Toc43852119" w:history="1">
                 <w:r>
                   <w:rPr>
                     <w:rStyle w:val="Hyperlink"/>
@@ -441,7 +441,7 @@
                     <w:noProof/>
                     <w:webHidden/>
                   </w:rPr>
-                  <w:instrText xml:space="preserve"> PAGEREF _Toc43820607 \h </w:instrText>
+                  <w:instrText xml:space="preserve"> PAGEREF _Toc43852119 \h </w:instrText>
                 </w:r>
                 <w:r>
                   <w:rPr>
@@ -487,7 +487,7 @@
                   <w:lang w:val="bg-BG" w:eastAsia="bg-BG"/>
                 </w:rPr>
               </w:pPr>
-              <w:hyperlink w:anchor="_Toc43820608" w:history="1">
+              <w:hyperlink w:anchor="_Toc43852120" w:history="1">
                 <w:r>
                   <w:rPr>
                     <w:rStyle w:val="Hyperlink"/>
@@ -514,7 +514,7 @@
                     <w:noProof/>
                     <w:webHidden/>
                   </w:rPr>
-                  <w:instrText xml:space="preserve"> PAGEREF _Toc43820608 \h </w:instrText>
+                  <w:instrText xml:space="preserve"> PAGEREF _Toc43852120 \h </w:instrText>
                 </w:r>
                 <w:r>
                   <w:rPr>
@@ -560,7 +560,7 @@
                   <w:lang w:val="bg-BG" w:eastAsia="bg-BG"/>
                 </w:rPr>
               </w:pPr>
-              <w:hyperlink w:anchor="_Toc43820609" w:history="1">
+              <w:hyperlink w:anchor="_Toc43852121" w:history="1">
                 <w:r>
                   <w:rPr>
                     <w:rStyle w:val="Hyperlink"/>
@@ -587,7 +587,7 @@
                     <w:noProof/>
                     <w:webHidden/>
                   </w:rPr>
-                  <w:instrText xml:space="preserve"> PAGEREF _Toc43820609 \h </w:instrText>
+                  <w:instrText xml:space="preserve"> PAGEREF _Toc43852121 \h </w:instrText>
                 </w:r>
                 <w:r>
                   <w:rPr>
@@ -633,7 +633,7 @@
                   <w:lang w:val="bg-BG" w:eastAsia="bg-BG"/>
                 </w:rPr>
               </w:pPr>
-              <w:hyperlink w:anchor="_Toc43820610" w:history="1">
+              <w:hyperlink w:anchor="_Toc43852122" w:history="1">
                 <w:r>
                   <w:rPr>
                     <w:rStyle w:val="Hyperlink"/>
@@ -660,7 +660,7 @@
                     <w:noProof/>
                     <w:webHidden/>
                   </w:rPr>
-                  <w:instrText xml:space="preserve"> PAGEREF _Toc43820610 \h </w:instrText>
+                  <w:instrText xml:space="preserve"> PAGEREF _Toc43852122 \h </w:instrText>
                 </w:r>
                 <w:r>
                   <w:rPr>
@@ -706,7 +706,7 @@
                   <w:lang w:val="bg-BG" w:eastAsia="bg-BG"/>
                 </w:rPr>
               </w:pPr>
-              <w:hyperlink w:anchor="_Toc43820611" w:history="1">
+              <w:hyperlink w:anchor="_Toc43852123" w:history="1">
                 <w:r>
                   <w:rPr>
                     <w:rStyle w:val="Hyperlink"/>
@@ -733,7 +733,7 @@
                     <w:noProof/>
                     <w:webHidden/>
                   </w:rPr>
-                  <w:instrText xml:space="preserve"> PAGEREF _Toc43820611 \h </w:instrText>
+                  <w:instrText xml:space="preserve"> PAGEREF _Toc43852123 \h </w:instrText>
                 </w:r>
                 <w:r>
                   <w:rPr>
@@ -779,7 +779,7 @@
                   <w:lang w:val="bg-BG" w:eastAsia="bg-BG"/>
                 </w:rPr>
               </w:pPr>
-              <w:hyperlink w:anchor="_Toc43820612" w:history="1">
+              <w:hyperlink w:anchor="_Toc43852124" w:history="1">
                 <w:r>
                   <w:rPr>
                     <w:rStyle w:val="Hyperlink"/>
@@ -806,7 +806,7 @@
                     <w:noProof/>
                     <w:webHidden/>
                   </w:rPr>
-                  <w:instrText xml:space="preserve"> PAGEREF _Toc43820612 \h </w:instrText>
+                  <w:instrText xml:space="preserve"> PAGEREF _Toc43852124 \h </w:instrText>
                 </w:r>
                 <w:r>
                   <w:rPr>
@@ -852,7 +852,7 @@
                   <w:lang w:val="bg-BG" w:eastAsia="bg-BG"/>
                 </w:rPr>
               </w:pPr>
-              <w:hyperlink w:anchor="_Toc43820613" w:history="1">
+              <w:hyperlink w:anchor="_Toc43852125" w:history="1">
                 <w:r>
                   <w:rPr>
                     <w:rStyle w:val="Hyperlink"/>
@@ -879,7 +879,7 @@
                     <w:noProof/>
                     <w:webHidden/>
                   </w:rPr>
-                  <w:instrText xml:space="preserve"> PAGEREF _Toc43820613 \h </w:instrText>
+                  <w:instrText xml:space="preserve"> PAGEREF _Toc43852125 \h </w:instrText>
                 </w:r>
                 <w:r>
                   <w:rPr>
@@ -911,6 +911,162 @@
               </w:hyperlink>
             </w:p>
             <w:p>
+              <w:pPr>
+                <w:pStyle w:val="TOC1"/>
+                <w:tabs>
+                  <w:tab w:val="right" w:leader="dot" w:pos="9019"/>
+                </w:tabs>
+                <w:rPr>
+                  <w:rFonts w:asciiTheme="minorHAnsi" w:eastAsiaTheme="minorEastAsia" w:hAnsiTheme="minorHAnsi" w:cstheme="minorBidi"/>
+                  <w:noProof/>
+                  <w:color w:val="auto"/>
+                  <w:sz w:val="22"/>
+                  <w:szCs w:val="22"/>
+                  <w:lang w:val="bg-BG" w:eastAsia="bg-BG"/>
+                </w:rPr>
+              </w:pPr>
+              <w:hyperlink w:anchor="_Toc43852126" w:history="1">
+                <w:r>
+                  <w:rPr>
+                    <w:rStyle w:val="Hyperlink"/>
+                    <w:noProof/>
+                  </w:rPr>
+                  <w:t>Week 16</w:t>
+                </w:r>
+                <w:r>
+                  <w:rPr>
+                    <w:noProof/>
+                    <w:webHidden/>
+                  </w:rPr>
+                  <w:tab/>
+                </w:r>
+                <w:r>
+                  <w:rPr>
+                    <w:noProof/>
+                    <w:webHidden/>
+                  </w:rPr>
+                  <w:fldChar w:fldCharType="begin"/>
+                </w:r>
+                <w:r>
+                  <w:rPr>
+                    <w:noProof/>
+                    <w:webHidden/>
+                  </w:rPr>
+                  <w:instrText xml:space="preserve"> PAGEREF _Toc43852126 \h </w:instrText>
+                </w:r>
+                <w:r>
+                  <w:rPr>
+                    <w:noProof/>
+                    <w:webHidden/>
+                  </w:rPr>
+                </w:r>
+                <w:r>
+                  <w:rPr>
+                    <w:noProof/>
+                    <w:webHidden/>
+                  </w:rPr>
+                  <w:fldChar w:fldCharType="separate"/>
+                </w:r>
+                <w:r>
+                  <w:rPr>
+                    <w:noProof/>
+                    <w:webHidden/>
+                  </w:rPr>
+                  <w:t>11</w:t>
+                </w:r>
+                <w:r>
+                  <w:rPr>
+                    <w:noProof/>
+                    <w:webHidden/>
+                  </w:rPr>
+                  <w:fldChar w:fldCharType="end"/>
+                </w:r>
+              </w:hyperlink>
+            </w:p>
+            <w:p>
+              <w:pPr>
+                <w:pStyle w:val="TOC1"/>
+                <w:tabs>
+                  <w:tab w:val="right" w:leader="dot" w:pos="9019"/>
+                </w:tabs>
+                <w:rPr>
+                  <w:rStyle w:val="Hyperlink"/>
+                  <w:noProof/>
+                </w:rPr>
+              </w:pPr>
+              <w:hyperlink w:anchor="_Toc43852127" w:history="1">
+                <w:r>
+                  <w:rPr>
+                    <w:rStyle w:val="Hyperlink"/>
+                    <w:noProof/>
+                  </w:rPr>
+                  <w:t>Week 17</w:t>
+                </w:r>
+                <w:r>
+                  <w:rPr>
+                    <w:noProof/>
+                    <w:webHidden/>
+                  </w:rPr>
+                  <w:tab/>
+                </w:r>
+                <w:r>
+                  <w:rPr>
+                    <w:noProof/>
+                    <w:webHidden/>
+                  </w:rPr>
+                  <w:fldChar w:fldCharType="begin"/>
+                </w:r>
+                <w:r>
+                  <w:rPr>
+                    <w:noProof/>
+                    <w:webHidden/>
+                  </w:rPr>
+                  <w:instrText xml:space="preserve"> PAGEREF _Toc43852127 \h </w:instrText>
+                </w:r>
+                <w:r>
+                  <w:rPr>
+                    <w:noProof/>
+                    <w:webHidden/>
+                  </w:rPr>
+                </w:r>
+                <w:r>
+                  <w:rPr>
+                    <w:noProof/>
+                    <w:webHidden/>
+                  </w:rPr>
+                  <w:fldChar w:fldCharType="separate"/>
+                </w:r>
+                <w:r>
+                  <w:rPr>
+                    <w:noProof/>
+                    <w:webHidden/>
+                  </w:rPr>
+                  <w:t>12</w:t>
+                </w:r>
+                <w:r>
+                  <w:rPr>
+                    <w:noProof/>
+                    <w:webHidden/>
+                  </w:rPr>
+                  <w:fldChar w:fldCharType="end"/>
+                </w:r>
+              </w:hyperlink>
+            </w:p>
+            <w:p>
+              <w:pPr>
+                <w:rPr>
+                  <w:b/>
+                  <w:bCs/>
+                  <w:noProof/>
+                </w:rPr>
+              </w:pPr>
+              <w:r>
+                <w:rPr>
+                  <w:rFonts w:ascii="Abadi Extra Light" w:eastAsiaTheme="minorEastAsia" w:hAnsi="Abadi Extra Light"/>
+                  <w:lang w:eastAsia="en-US"/>
+                </w:rPr>
+                <w:t>Personal Reflections………………………………………………………………………14/13</w:t>
+              </w:r>
               <w:r>
                 <w:rPr>
                   <w:b/>
@@ -918,6 +1074,43 @@
                   <w:noProof/>
                 </w:rPr>
                 <w:fldChar w:fldCharType="end"/>
+              </w:r>
+            </w:p>
+            <w:p>
+              <w:pPr>
+                <w:rPr>
+                  <w:b/>
+                  <w:bCs/>
+                  <w:noProof/>
+                </w:rPr>
+              </w:pPr>
+            </w:p>
+            <w:p>
+              <w:pPr>
+                <w:rPr>
+                  <w:rFonts w:ascii="Abadi Extra Light" w:hAnsi="Abadi Extra Light"/>
+                </w:rPr>
+              </w:pPr>
+              <w:r>
+                <w:rPr>
+                  <w:rFonts w:ascii="Abadi Extra Light" w:hAnsi="Abadi Extra Light"/>
+                </w:rPr>
+                <w:t>Applying Iterative……………………………………………………………………………15</w:t>
+              </w:r>
+            </w:p>
+            <w:p>
+              <w:pPr>
+                <w:rPr>
+                  <w:rFonts w:ascii="Abadi Extra Light" w:hAnsi="Abadi Extra Light"/>
+                </w:rPr>
+              </w:pPr>
+            </w:p>
+            <w:p>
+              <w:r>
+                <w:rPr>
+                  <w:rFonts w:ascii="Abadi Extra Light" w:hAnsi="Abadi Extra Light"/>
+                </w:rPr>
+                <w:t>Waterfall vs Agile…………………………………………………………………………….16</w:t>
               </w:r>
             </w:p>
           </w:sdtContent>
@@ -953,7 +1146,7 @@
         <w:pStyle w:val="Heading1"/>
       </w:pPr>
       <w:bookmarkStart w:id="0" w:name="_mbjsiz6n6jlo" w:colFirst="0" w:colLast="0"/>
-      <w:bookmarkStart w:id="1" w:name="_Toc43820605"/>
+      <w:bookmarkStart w:id="1" w:name="_Toc43852117"/>
       <w:bookmarkEnd w:id="0"/>
       <w:r>
         <w:lastRenderedPageBreak/>
@@ -1151,7 +1344,7 @@
       <w:pPr>
         <w:pStyle w:val="Heading1"/>
       </w:pPr>
-      <w:bookmarkStart w:id="2" w:name="_Toc43820606"/>
+      <w:bookmarkStart w:id="2" w:name="_Toc43852118"/>
       <w:r>
         <w:lastRenderedPageBreak/>
         <w:t xml:space="preserve">Week </w:t>
@@ -1355,7 +1548,7 @@
       <w:pPr>
         <w:pStyle w:val="Heading1"/>
       </w:pPr>
-      <w:bookmarkStart w:id="3" w:name="_Toc43820607"/>
+      <w:bookmarkStart w:id="3" w:name="_Toc43852119"/>
       <w:r>
         <w:lastRenderedPageBreak/>
         <w:t xml:space="preserve">Week </w:t>
@@ -1634,7 +1827,7 @@
       <w:pPr>
         <w:pStyle w:val="Heading1"/>
       </w:pPr>
-      <w:bookmarkStart w:id="4" w:name="_Toc43820608"/>
+      <w:bookmarkStart w:id="4" w:name="_Toc43852120"/>
       <w:r>
         <w:lastRenderedPageBreak/>
         <w:t xml:space="preserve">Week </w:t>
@@ -1955,7 +2148,7 @@
       <w:pPr>
         <w:pStyle w:val="Heading1"/>
       </w:pPr>
-      <w:bookmarkStart w:id="5" w:name="_Toc43820609"/>
+      <w:bookmarkStart w:id="5" w:name="_Toc43852121"/>
       <w:r>
         <w:t xml:space="preserve">Week </w:t>
       </w:r>
@@ -2202,7 +2395,7 @@
       <w:pPr>
         <w:pStyle w:val="Heading1"/>
       </w:pPr>
-      <w:bookmarkStart w:id="6" w:name="_Toc43820610"/>
+      <w:bookmarkStart w:id="6" w:name="_Toc43852122"/>
       <w:r>
         <w:lastRenderedPageBreak/>
         <w:t xml:space="preserve">Week </w:t>
@@ -2385,7 +2578,7 @@
       <w:pPr>
         <w:pStyle w:val="Heading1"/>
       </w:pPr>
-      <w:bookmarkStart w:id="7" w:name="_Toc43820611"/>
+      <w:bookmarkStart w:id="7" w:name="_Toc43852123"/>
       <w:r>
         <w:lastRenderedPageBreak/>
         <w:t xml:space="preserve">Week </w:t>
@@ -2567,7 +2760,7 @@
       <w:pPr>
         <w:pStyle w:val="Heading1"/>
       </w:pPr>
-      <w:bookmarkStart w:id="8" w:name="_Toc43820612"/>
+      <w:bookmarkStart w:id="8" w:name="_Toc43852124"/>
       <w:r>
         <w:lastRenderedPageBreak/>
         <w:t xml:space="preserve">Week </w:t>
@@ -2796,7 +2989,7 @@
       <w:pPr>
         <w:pStyle w:val="Heading1"/>
       </w:pPr>
-      <w:bookmarkStart w:id="9" w:name="_Toc43820613"/>
+      <w:bookmarkStart w:id="9" w:name="_Toc43852125"/>
       <w:r>
         <w:lastRenderedPageBreak/>
         <w:t xml:space="preserve">Week </w:t>
@@ -3034,6 +3227,7 @@
       <w:pPr>
         <w:pStyle w:val="Heading1"/>
       </w:pPr>
+      <w:bookmarkStart w:id="10" w:name="_Toc43852126"/>
       <w:r>
         <w:lastRenderedPageBreak/>
         <w:t xml:space="preserve">Week </w:t>
@@ -3041,6 +3235,7 @@
       <w:r>
         <w:t>16</w:t>
       </w:r>
+      <w:bookmarkEnd w:id="10"/>
     </w:p>
     <w:p>
       <w:pPr>
@@ -3230,6 +3425,7 @@
       <w:pPr>
         <w:pStyle w:val="Heading1"/>
       </w:pPr>
+      <w:bookmarkStart w:id="11" w:name="_Toc43852127"/>
       <w:r>
         <w:lastRenderedPageBreak/>
         <w:t xml:space="preserve">Week </w:t>
@@ -3237,6 +3433,7 @@
       <w:r>
         <w:t>17</w:t>
       </w:r>
+      <w:bookmarkEnd w:id="11"/>
     </w:p>
     <w:p>
       <w:pPr>
@@ -3679,9 +3876,8 @@
           <w:sz w:val="28"/>
           <w:szCs w:val="28"/>
         </w:rPr>
-        <w:t xml:space="preserve">This project really managed to make me improve as a software developer. I gained a lot of knowledge in almost all aspects of programming, from planning to developing and I learnt how to better manage my time. From my experience with both the WATERFALL and the AGILE methodologies I could </w:t>
-      </w:r>
-      <w:proofErr w:type="gramStart"/>
+        <w:t xml:space="preserve">This project really managed to make me improve as a software developer. I gained a lot of knowledge in almost all aspects of programming, from planning to developing and I learnt how to better manage my time. From my experience with both the </w:t>
+      </w:r>
       <w:r>
         <w:rPr>
           <w:rFonts w:ascii="Abadi Extra Light" w:hAnsi="Abadi Extra Light"/>
@@ -3689,9 +3885,8 @@
           <w:sz w:val="28"/>
           <w:szCs w:val="28"/>
         </w:rPr>
-        <w:t>definitely say</w:t>
-      </w:r>
-      <w:proofErr w:type="gramEnd"/>
+        <w:t>Waterfall</w:t>
+      </w:r>
       <w:r>
         <w:rPr>
           <w:rFonts w:ascii="Abadi Extra Light" w:hAnsi="Abadi Extra Light"/>
@@ -3699,7 +3894,7 @@
           <w:sz w:val="28"/>
           <w:szCs w:val="28"/>
         </w:rPr>
-        <w:t xml:space="preserve"> that I enjoyed the latter of the two. The reason for that lies in the fact that you</w:t>
+        <w:t xml:space="preserve"> </w:t>
       </w:r>
       <w:r>
         <w:rPr>
@@ -3708,7 +3903,7 @@
           <w:sz w:val="28"/>
           <w:szCs w:val="28"/>
         </w:rPr>
-        <w:t xml:space="preserve"> communicate more with the client, so we as software developers </w:t>
+        <w:t xml:space="preserve">and the AGILE methodologies I could </w:t>
       </w:r>
       <w:proofErr w:type="gramStart"/>
       <w:r>
@@ -3718,7 +3913,7 @@
           <w:sz w:val="28"/>
           <w:szCs w:val="28"/>
         </w:rPr>
-        <w:t>don’t</w:t>
+        <w:t>definitely say</w:t>
       </w:r>
       <w:proofErr w:type="gramEnd"/>
       <w:r>
@@ -3728,18 +3923,18 @@
           <w:sz w:val="28"/>
           <w:szCs w:val="28"/>
         </w:rPr>
-        <w:t xml:space="preserve"> have to guess as to what exactly the client has envisioned. </w:t>
-      </w:r>
-    </w:p>
-    <w:p>
-      <w:pPr>
+        <w:t xml:space="preserve"> that I enjoyed the latter of the two. The reason for that lies in the fact that you</w:t>
+      </w:r>
+      <w:r>
         <w:rPr>
           <w:rFonts w:ascii="Abadi Extra Light" w:hAnsi="Abadi Extra Light"/>
           <w:color w:val="000000" w:themeColor="text1"/>
           <w:sz w:val="28"/>
           <w:szCs w:val="28"/>
         </w:rPr>
-      </w:pPr>
+        <w:t xml:space="preserve"> communicate more with the client, so we as software developers </w:t>
+      </w:r>
+      <w:proofErr w:type="gramStart"/>
       <w:r>
         <w:rPr>
           <w:rFonts w:ascii="Abadi Extra Light" w:hAnsi="Abadi Extra Light"/>
@@ -3747,8 +3942,9 @@
           <w:sz w:val="28"/>
           <w:szCs w:val="28"/>
         </w:rPr>
-        <w:t xml:space="preserve">During the second part of the semester while working with the AGILE methodology, I found that there was far less </w:t>
-      </w:r>
+        <w:t>don’t</w:t>
+      </w:r>
+      <w:proofErr w:type="gramEnd"/>
       <w:r>
         <w:rPr>
           <w:rFonts w:ascii="Abadi Extra Light" w:hAnsi="Abadi Extra Light"/>
@@ -3756,27 +3952,27 @@
           <w:sz w:val="28"/>
           <w:szCs w:val="28"/>
         </w:rPr>
-        <w:t>ambigu</w:t>
-      </w:r>
-      <w:r>
+        <w:t xml:space="preserve"> have to guess as to what exactly the client has envisioned. </w:t>
+      </w:r>
+    </w:p>
+    <w:p>
+      <w:pPr>
         <w:rPr>
           <w:rFonts w:ascii="Abadi Extra Light" w:hAnsi="Abadi Extra Light"/>
           <w:color w:val="000000" w:themeColor="text1"/>
           <w:sz w:val="28"/>
           <w:szCs w:val="28"/>
         </w:rPr>
-        <w:t>ity with than with WATERFALL, because of the frequent meetings with the mentor and the client. We had set a clear goal from the start and I found it easier to stay on the course towards it and not guess what features we are going to have, because of the lack of communication with the client.</w:t>
-      </w:r>
-    </w:p>
-    <w:p>
-      <w:pPr>
+      </w:pPr>
+      <w:r>
         <w:rPr>
           <w:rFonts w:ascii="Abadi Extra Light" w:hAnsi="Abadi Extra Light"/>
           <w:color w:val="000000" w:themeColor="text1"/>
           <w:sz w:val="28"/>
           <w:szCs w:val="28"/>
         </w:rPr>
-      </w:pPr>
+        <w:t xml:space="preserve">During the second part of the semester while working with the AGILE methodology, I found that there was far less </w:t>
+      </w:r>
       <w:r>
         <w:rPr>
           <w:rFonts w:ascii="Abadi Extra Light" w:hAnsi="Abadi Extra Light"/>
@@ -3784,7 +3980,7 @@
           <w:sz w:val="28"/>
           <w:szCs w:val="28"/>
         </w:rPr>
-        <w:t>Regarding the project as a whole, I liked the teamwork aspect of it as it prepares us for the real world, where we will most likely be in a team and we will have to work with other people towards one goal.</w:t>
+        <w:t>ambigu</w:t>
       </w:r>
       <w:r>
         <w:rPr>
@@ -3793,7 +3989,7 @@
           <w:sz w:val="28"/>
           <w:szCs w:val="28"/>
         </w:rPr>
-        <w:t xml:space="preserve"> T</w:t>
+        <w:t xml:space="preserve">ity with than with </w:t>
       </w:r>
       <w:r>
         <w:rPr>
@@ -3802,7 +3998,7 @@
           <w:sz w:val="28"/>
           <w:szCs w:val="28"/>
         </w:rPr>
-        <w:t xml:space="preserve">here will be some things that we might not like about that but at the same time the lessons </w:t>
+        <w:t>Waterfall</w:t>
       </w:r>
       <w:r>
         <w:rPr>
@@ -3811,20 +4007,18 @@
           <w:sz w:val="28"/>
           <w:szCs w:val="28"/>
         </w:rPr>
-        <w:t>that we learn here will be valuable in the future.</w:t>
-      </w:r>
-    </w:p>
-    <w:p>
-      <w:r>
+        <w:t>, because of the frequent meetings with the mentor and the client. We had set a clear goal from the start and I found it easier to stay on the course towards it and not guess what features we are going to have, because of the lack of communication with the client.</w:t>
+      </w:r>
+    </w:p>
+    <w:p>
+      <w:pPr>
         <w:rPr>
           <w:rFonts w:ascii="Abadi Extra Light" w:hAnsi="Abadi Extra Light"/>
           <w:color w:val="000000" w:themeColor="text1"/>
           <w:sz w:val="28"/>
           <w:szCs w:val="28"/>
         </w:rPr>
-        <w:t xml:space="preserve">All in </w:t>
-      </w:r>
-      <w:proofErr w:type="gramStart"/>
+      </w:pPr>
       <w:r>
         <w:rPr>
           <w:rFonts w:ascii="Abadi Extra Light" w:hAnsi="Abadi Extra Light"/>
@@ -3832,9 +4026,8 @@
           <w:sz w:val="28"/>
           <w:szCs w:val="28"/>
         </w:rPr>
-        <w:t>all</w:t>
-      </w:r>
-      <w:proofErr w:type="gramEnd"/>
+        <w:t>Regarding the project as a whole, I liked the teamwork aspect of it as it prepares us for the real world, where we will most likely be in a team and we will have to work with other people towards one goal.</w:t>
+      </w:r>
       <w:r>
         <w:rPr>
           <w:rFonts w:ascii="Abadi Extra Light" w:hAnsi="Abadi Extra Light"/>
@@ -3842,9 +4035,8 @@
           <w:sz w:val="28"/>
           <w:szCs w:val="28"/>
         </w:rPr>
-        <w:t xml:space="preserve"> I liked this course, and I would definitely say it has helped me improve in a lot of aspects. Out of the two mentioned methodologies I very much prefer AGILE as, like the name implies, it gives us more flexibility as a team and more communication with the client in order to create a software that the client would be pleased with. The thing that I liked the most about the course was the team aspect of it and I would </w:t>
-      </w:r>
-      <w:proofErr w:type="gramStart"/>
+        <w:t xml:space="preserve"> T</w:t>
+      </w:r>
       <w:r>
         <w:rPr>
           <w:rFonts w:ascii="Abadi Extra Light" w:hAnsi="Abadi Extra Light"/>
@@ -3852,9 +4044,8 @@
           <w:sz w:val="28"/>
           <w:szCs w:val="28"/>
         </w:rPr>
-        <w:t>definitely say</w:t>
-      </w:r>
-      <w:proofErr w:type="gramEnd"/>
+        <w:t xml:space="preserve">here will be some things that we might not like about that but at the same time the lessons </w:t>
+      </w:r>
       <w:r>
         <w:rPr>
           <w:rFonts w:ascii="Abadi Extra Light" w:hAnsi="Abadi Extra Light"/>
@@ -3862,9 +4053,1209 @@
           <w:sz w:val="28"/>
           <w:szCs w:val="28"/>
         </w:rPr>
+        <w:t>that we learn here will be valuable in the future.</w:t>
+      </w:r>
+    </w:p>
+    <w:p>
+      <w:pPr>
+        <w:rPr>
+          <w:rFonts w:ascii="Abadi Extra Light" w:hAnsi="Abadi Extra Light"/>
+          <w:color w:val="000000" w:themeColor="text1"/>
+          <w:sz w:val="28"/>
+          <w:szCs w:val="28"/>
+        </w:rPr>
+      </w:pPr>
+      <w:r>
+        <w:rPr>
+          <w:rFonts w:ascii="Abadi Extra Light" w:hAnsi="Abadi Extra Light"/>
+          <w:color w:val="000000" w:themeColor="text1"/>
+          <w:sz w:val="28"/>
+          <w:szCs w:val="28"/>
+        </w:rPr>
+        <w:t xml:space="preserve">All in </w:t>
+      </w:r>
+      <w:proofErr w:type="gramStart"/>
+      <w:r>
+        <w:rPr>
+          <w:rFonts w:ascii="Abadi Extra Light" w:hAnsi="Abadi Extra Light"/>
+          <w:color w:val="000000" w:themeColor="text1"/>
+          <w:sz w:val="28"/>
+          <w:szCs w:val="28"/>
+        </w:rPr>
+        <w:t>all</w:t>
+      </w:r>
+      <w:proofErr w:type="gramEnd"/>
+      <w:r>
+        <w:rPr>
+          <w:rFonts w:ascii="Abadi Extra Light" w:hAnsi="Abadi Extra Light"/>
+          <w:color w:val="000000" w:themeColor="text1"/>
+          <w:sz w:val="28"/>
+          <w:szCs w:val="28"/>
+        </w:rPr>
+        <w:t xml:space="preserve"> I liked this course, and I would definitely say it has helped me improve in a lot of aspects. Out of the two mentioned methodologies I very much prefer AGILE as, like the name implies, it gives us more flexibility as a team and more communication with the client in order to create a software that the client would be pleased with. The thing that I liked the most about the course was the team aspect of it and I would </w:t>
+      </w:r>
+      <w:proofErr w:type="gramStart"/>
+      <w:r>
+        <w:rPr>
+          <w:rFonts w:ascii="Abadi Extra Light" w:hAnsi="Abadi Extra Light"/>
+          <w:color w:val="000000" w:themeColor="text1"/>
+          <w:sz w:val="28"/>
+          <w:szCs w:val="28"/>
+        </w:rPr>
+        <w:t>definitely say</w:t>
+      </w:r>
+      <w:proofErr w:type="gramEnd"/>
+      <w:r>
+        <w:rPr>
+          <w:rFonts w:ascii="Abadi Extra Light" w:hAnsi="Abadi Extra Light"/>
+          <w:color w:val="000000" w:themeColor="text1"/>
+          <w:sz w:val="28"/>
+          <w:szCs w:val="28"/>
+        </w:rPr>
         <w:t xml:space="preserve"> that it was a valuable experience.</w:t>
       </w:r>
     </w:p>
+    <w:p>
+      <w:pPr>
+        <w:rPr>
+          <w:rFonts w:ascii="Abadi Extra Light" w:hAnsi="Abadi Extra Light"/>
+          <w:color w:val="000000" w:themeColor="text1"/>
+          <w:sz w:val="28"/>
+          <w:szCs w:val="28"/>
+        </w:rPr>
+      </w:pPr>
+    </w:p>
+    <w:p>
+      <w:pPr>
+        <w:rPr>
+          <w:rFonts w:ascii="Abadi Extra Light" w:hAnsi="Abadi Extra Light"/>
+          <w:color w:val="000000" w:themeColor="text1"/>
+          <w:sz w:val="28"/>
+          <w:szCs w:val="28"/>
+        </w:rPr>
+      </w:pPr>
+    </w:p>
+    <w:p>
+      <w:pPr>
+        <w:rPr>
+          <w:rFonts w:ascii="Abadi Extra Light" w:hAnsi="Abadi Extra Light"/>
+          <w:color w:val="000000" w:themeColor="text1"/>
+          <w:sz w:val="28"/>
+          <w:szCs w:val="28"/>
+        </w:rPr>
+      </w:pPr>
+    </w:p>
+    <w:p>
+      <w:pPr>
+        <w:rPr>
+          <w:rFonts w:ascii="Abadi Extra Light" w:hAnsi="Abadi Extra Light"/>
+          <w:color w:val="000000" w:themeColor="text1"/>
+          <w:sz w:val="28"/>
+          <w:szCs w:val="28"/>
+        </w:rPr>
+      </w:pPr>
+    </w:p>
+    <w:p>
+      <w:pPr>
+        <w:rPr>
+          <w:rFonts w:ascii="Abadi Extra Light" w:hAnsi="Abadi Extra Light"/>
+          <w:color w:val="000000" w:themeColor="text1"/>
+          <w:sz w:val="28"/>
+          <w:szCs w:val="28"/>
+        </w:rPr>
+      </w:pPr>
+    </w:p>
+    <w:p>
+      <w:pPr>
+        <w:rPr>
+          <w:rFonts w:ascii="Abadi Extra Light" w:hAnsi="Abadi Extra Light"/>
+          <w:color w:val="000000" w:themeColor="text1"/>
+          <w:sz w:val="28"/>
+          <w:szCs w:val="28"/>
+        </w:rPr>
+      </w:pPr>
+    </w:p>
+    <w:p>
+      <w:pPr>
+        <w:rPr>
+          <w:rFonts w:ascii="Abadi Extra Light" w:hAnsi="Abadi Extra Light"/>
+          <w:color w:val="000000" w:themeColor="text1"/>
+          <w:sz w:val="28"/>
+          <w:szCs w:val="28"/>
+        </w:rPr>
+      </w:pPr>
+    </w:p>
+    <w:p>
+      <w:pPr>
+        <w:rPr>
+          <w:rFonts w:ascii="Abadi Extra Light" w:hAnsi="Abadi Extra Light"/>
+          <w:color w:val="000000" w:themeColor="text1"/>
+          <w:sz w:val="28"/>
+          <w:szCs w:val="28"/>
+        </w:rPr>
+      </w:pPr>
+    </w:p>
+    <w:p>
+      <w:pPr>
+        <w:rPr>
+          <w:rFonts w:ascii="Abadi Extra Light" w:hAnsi="Abadi Extra Light"/>
+          <w:color w:val="000000" w:themeColor="text1"/>
+          <w:sz w:val="28"/>
+          <w:szCs w:val="28"/>
+        </w:rPr>
+      </w:pPr>
+    </w:p>
+    <w:p>
+      <w:pPr>
+        <w:rPr>
+          <w:rFonts w:ascii="Abadi Extra Light" w:hAnsi="Abadi Extra Light"/>
+          <w:color w:val="000000" w:themeColor="text1"/>
+          <w:sz w:val="28"/>
+          <w:szCs w:val="28"/>
+        </w:rPr>
+      </w:pPr>
+    </w:p>
+    <w:p>
+      <w:pPr>
+        <w:rPr>
+          <w:rFonts w:ascii="Abadi Extra Light" w:hAnsi="Abadi Extra Light"/>
+          <w:color w:val="000000" w:themeColor="text1"/>
+          <w:sz w:val="28"/>
+          <w:szCs w:val="28"/>
+        </w:rPr>
+      </w:pPr>
+    </w:p>
+    <w:p>
+      <w:pPr>
+        <w:rPr>
+          <w:rFonts w:ascii="Abadi Extra Light" w:hAnsi="Abadi Extra Light"/>
+          <w:color w:val="000000" w:themeColor="text1"/>
+          <w:sz w:val="28"/>
+          <w:szCs w:val="28"/>
+        </w:rPr>
+      </w:pPr>
+    </w:p>
+    <w:p>
+      <w:pPr>
+        <w:rPr>
+          <w:rFonts w:ascii="Abadi Extra Light" w:hAnsi="Abadi Extra Light"/>
+          <w:color w:val="000000" w:themeColor="text1"/>
+          <w:sz w:val="28"/>
+          <w:szCs w:val="28"/>
+        </w:rPr>
+      </w:pPr>
+    </w:p>
+    <w:p>
+      <w:pPr>
+        <w:rPr>
+          <w:rFonts w:ascii="Abadi Extra Light" w:hAnsi="Abadi Extra Light"/>
+          <w:color w:val="000000" w:themeColor="text1"/>
+          <w:sz w:val="28"/>
+          <w:szCs w:val="28"/>
+        </w:rPr>
+      </w:pPr>
+    </w:p>
+    <w:p>
+      <w:pPr>
+        <w:rPr>
+          <w:color w:val="0070C0"/>
+          <w:sz w:val="32"/>
+          <w:szCs w:val="32"/>
+        </w:rPr>
+      </w:pPr>
+      <w:proofErr w:type="spellStart"/>
+      <w:r>
+        <w:rPr>
+          <w:color w:val="0070C0"/>
+          <w:sz w:val="32"/>
+          <w:szCs w:val="32"/>
+        </w:rPr>
+        <w:t>Radoslav</w:t>
+      </w:r>
+      <w:proofErr w:type="spellEnd"/>
+      <w:r>
+        <w:rPr>
+          <w:color w:val="0070C0"/>
+          <w:sz w:val="32"/>
+          <w:szCs w:val="32"/>
+        </w:rPr>
+        <w:t xml:space="preserve"> </w:t>
+      </w:r>
+      <w:proofErr w:type="spellStart"/>
+      <w:r>
+        <w:rPr>
+          <w:color w:val="0070C0"/>
+          <w:sz w:val="32"/>
+          <w:szCs w:val="32"/>
+        </w:rPr>
+        <w:t>Karaganchev</w:t>
+      </w:r>
+      <w:proofErr w:type="spellEnd"/>
+    </w:p>
+    <w:p>
+      <w:pPr>
+        <w:rPr>
+          <w:rFonts w:ascii="Abadi Extra Light" w:hAnsi="Abadi Extra Light"/>
+          <w:color w:val="000000" w:themeColor="text1"/>
+          <w:sz w:val="28"/>
+          <w:szCs w:val="28"/>
+        </w:rPr>
+      </w:pPr>
+    </w:p>
+    <w:p>
+      <w:pPr>
+        <w:rPr>
+          <w:rFonts w:ascii="Abadi Extra Light" w:hAnsi="Abadi Extra Light"/>
+          <w:color w:val="000000" w:themeColor="text1"/>
+          <w:sz w:val="28"/>
+          <w:szCs w:val="28"/>
+        </w:rPr>
+      </w:pPr>
+      <w:r>
+        <w:rPr>
+          <w:rFonts w:ascii="Abadi Extra Light" w:hAnsi="Abadi Extra Light"/>
+          <w:color w:val="000000" w:themeColor="text1"/>
+          <w:sz w:val="28"/>
+          <w:szCs w:val="28"/>
+        </w:rPr>
+        <w:t xml:space="preserve">In this semester I have learned how to work in an agile setting which has benefits I really enjoyed like work-life balance, meaning that I chose when and how much to work on. </w:t>
+      </w:r>
+      <w:proofErr w:type="gramStart"/>
+      <w:r>
+        <w:rPr>
+          <w:rFonts w:ascii="Abadi Extra Light" w:hAnsi="Abadi Extra Light"/>
+          <w:color w:val="000000" w:themeColor="text1"/>
+          <w:sz w:val="28"/>
+          <w:szCs w:val="28"/>
+        </w:rPr>
+        <w:t>Also</w:t>
+      </w:r>
+      <w:proofErr w:type="gramEnd"/>
+      <w:r>
+        <w:rPr>
+          <w:rFonts w:ascii="Abadi Extra Light" w:hAnsi="Abadi Extra Light"/>
+          <w:color w:val="000000" w:themeColor="text1"/>
+          <w:sz w:val="28"/>
+          <w:szCs w:val="28"/>
+        </w:rPr>
+        <w:t xml:space="preserve"> the communication between group members, client and tutor were significantly better compared to waterfall. </w:t>
+      </w:r>
+      <w:proofErr w:type="gramStart"/>
+      <w:r>
+        <w:rPr>
+          <w:rFonts w:ascii="Abadi Extra Light" w:hAnsi="Abadi Extra Light"/>
+          <w:color w:val="000000" w:themeColor="text1"/>
+          <w:sz w:val="28"/>
+          <w:szCs w:val="28"/>
+        </w:rPr>
+        <w:t>Overall</w:t>
+      </w:r>
+      <w:proofErr w:type="gramEnd"/>
+      <w:r>
+        <w:rPr>
+          <w:rFonts w:ascii="Abadi Extra Light" w:hAnsi="Abadi Extra Light"/>
+          <w:color w:val="000000" w:themeColor="text1"/>
+          <w:sz w:val="28"/>
+          <w:szCs w:val="28"/>
+        </w:rPr>
+        <w:t xml:space="preserve"> this project was a good learning experience and has demonstrated what challenges I will face in a real working environment. The project also helped me with time management, soft skills and overall </w:t>
+      </w:r>
+      <w:proofErr w:type="spellStart"/>
+      <w:r>
+        <w:rPr>
+          <w:rFonts w:ascii="Abadi Extra Light" w:hAnsi="Abadi Extra Light"/>
+          <w:color w:val="000000" w:themeColor="text1"/>
+          <w:sz w:val="28"/>
+          <w:szCs w:val="28"/>
+        </w:rPr>
+        <w:t>c#</w:t>
+      </w:r>
+      <w:proofErr w:type="spellEnd"/>
+      <w:r>
+        <w:rPr>
+          <w:rFonts w:ascii="Abadi Extra Light" w:hAnsi="Abadi Extra Light"/>
+          <w:color w:val="000000" w:themeColor="text1"/>
+          <w:sz w:val="28"/>
+          <w:szCs w:val="28"/>
+        </w:rPr>
+        <w:t xml:space="preserve"> knowledge.</w:t>
+      </w:r>
+    </w:p>
+    <w:p>
+      <w:pPr>
+        <w:rPr>
+          <w:rFonts w:ascii="Abadi Extra Light" w:hAnsi="Abadi Extra Light"/>
+          <w:color w:val="000000" w:themeColor="text1"/>
+          <w:sz w:val="28"/>
+          <w:szCs w:val="28"/>
+        </w:rPr>
+      </w:pPr>
+    </w:p>
+    <w:p>
+      <w:pPr>
+        <w:rPr>
+          <w:rFonts w:ascii="Abadi Extra Light" w:hAnsi="Abadi Extra Light"/>
+          <w:color w:val="000000" w:themeColor="text1"/>
+          <w:sz w:val="28"/>
+          <w:szCs w:val="28"/>
+        </w:rPr>
+      </w:pPr>
+    </w:p>
+    <w:p>
+      <w:pPr>
+        <w:rPr>
+          <w:color w:val="0070C0"/>
+          <w:sz w:val="32"/>
+          <w:szCs w:val="32"/>
+        </w:rPr>
+      </w:pPr>
+    </w:p>
+    <w:p>
+      <w:pPr>
+        <w:rPr>
+          <w:color w:val="0070C0"/>
+          <w:sz w:val="32"/>
+          <w:szCs w:val="32"/>
+        </w:rPr>
+      </w:pPr>
+    </w:p>
+    <w:p>
+      <w:pPr>
+        <w:rPr>
+          <w:color w:val="0070C0"/>
+          <w:sz w:val="32"/>
+          <w:szCs w:val="32"/>
+        </w:rPr>
+      </w:pPr>
+    </w:p>
+    <w:p>
+      <w:pPr>
+        <w:rPr>
+          <w:color w:val="0070C0"/>
+          <w:sz w:val="32"/>
+          <w:szCs w:val="32"/>
+        </w:rPr>
+      </w:pPr>
+    </w:p>
+    <w:p>
+      <w:pPr>
+        <w:rPr>
+          <w:color w:val="0070C0"/>
+          <w:sz w:val="32"/>
+          <w:szCs w:val="32"/>
+        </w:rPr>
+      </w:pPr>
+    </w:p>
+    <w:p>
+      <w:pPr>
+        <w:rPr>
+          <w:color w:val="0070C0"/>
+          <w:sz w:val="32"/>
+          <w:szCs w:val="32"/>
+        </w:rPr>
+      </w:pPr>
+    </w:p>
+    <w:p>
+      <w:pPr>
+        <w:rPr>
+          <w:color w:val="0070C0"/>
+          <w:sz w:val="32"/>
+          <w:szCs w:val="32"/>
+        </w:rPr>
+      </w:pPr>
+    </w:p>
+    <w:p>
+      <w:pPr>
+        <w:rPr>
+          <w:color w:val="0070C0"/>
+          <w:sz w:val="32"/>
+          <w:szCs w:val="32"/>
+        </w:rPr>
+      </w:pPr>
+    </w:p>
+    <w:p>
+      <w:pPr>
+        <w:rPr>
+          <w:color w:val="0070C0"/>
+          <w:sz w:val="32"/>
+          <w:szCs w:val="32"/>
+        </w:rPr>
+      </w:pPr>
+    </w:p>
+    <w:p>
+      <w:pPr>
+        <w:rPr>
+          <w:color w:val="0070C0"/>
+          <w:sz w:val="32"/>
+          <w:szCs w:val="32"/>
+        </w:rPr>
+      </w:pPr>
+    </w:p>
+    <w:p>
+      <w:pPr>
+        <w:rPr>
+          <w:color w:val="0070C0"/>
+          <w:sz w:val="32"/>
+          <w:szCs w:val="32"/>
+        </w:rPr>
+      </w:pPr>
+    </w:p>
+    <w:p>
+      <w:pPr>
+        <w:rPr>
+          <w:color w:val="0070C0"/>
+          <w:sz w:val="32"/>
+          <w:szCs w:val="32"/>
+        </w:rPr>
+      </w:pPr>
+    </w:p>
+    <w:p>
+      <w:pPr>
+        <w:rPr>
+          <w:color w:val="0070C0"/>
+          <w:sz w:val="32"/>
+          <w:szCs w:val="32"/>
+        </w:rPr>
+      </w:pPr>
+    </w:p>
+    <w:p>
+      <w:pPr>
+        <w:rPr>
+          <w:color w:val="0070C0"/>
+          <w:sz w:val="32"/>
+          <w:szCs w:val="32"/>
+        </w:rPr>
+      </w:pPr>
+    </w:p>
+    <w:p>
+      <w:pPr>
+        <w:rPr>
+          <w:color w:val="0070C0"/>
+          <w:sz w:val="32"/>
+          <w:szCs w:val="32"/>
+        </w:rPr>
+      </w:pPr>
+    </w:p>
+    <w:p>
+      <w:pPr>
+        <w:rPr>
+          <w:color w:val="0070C0"/>
+          <w:sz w:val="32"/>
+          <w:szCs w:val="32"/>
+        </w:rPr>
+      </w:pPr>
+    </w:p>
+    <w:p>
+      <w:pPr>
+        <w:rPr>
+          <w:color w:val="0070C0"/>
+          <w:sz w:val="32"/>
+          <w:szCs w:val="32"/>
+        </w:rPr>
+      </w:pPr>
+    </w:p>
+    <w:p>
+      <w:pPr>
+        <w:rPr>
+          <w:color w:val="0070C0"/>
+          <w:sz w:val="32"/>
+          <w:szCs w:val="32"/>
+        </w:rPr>
+      </w:pPr>
+    </w:p>
+    <w:p>
+      <w:pPr>
+        <w:rPr>
+          <w:color w:val="0070C0"/>
+          <w:sz w:val="32"/>
+          <w:szCs w:val="32"/>
+        </w:rPr>
+      </w:pPr>
+    </w:p>
+    <w:p>
+      <w:pPr>
+        <w:rPr>
+          <w:color w:val="0070C0"/>
+          <w:sz w:val="32"/>
+          <w:szCs w:val="32"/>
+        </w:rPr>
+      </w:pPr>
+    </w:p>
+    <w:p>
+      <w:pPr>
+        <w:rPr>
+          <w:color w:val="0070C0"/>
+          <w:sz w:val="32"/>
+          <w:szCs w:val="32"/>
+        </w:rPr>
+      </w:pPr>
+    </w:p>
+    <w:p>
+      <w:pPr>
+        <w:rPr>
+          <w:color w:val="0070C0"/>
+          <w:sz w:val="32"/>
+          <w:szCs w:val="32"/>
+        </w:rPr>
+      </w:pPr>
+    </w:p>
+    <w:p>
+      <w:pPr>
+        <w:rPr>
+          <w:color w:val="0070C0"/>
+          <w:sz w:val="32"/>
+          <w:szCs w:val="32"/>
+        </w:rPr>
+      </w:pPr>
+    </w:p>
+    <w:p>
+      <w:pPr>
+        <w:rPr>
+          <w:color w:val="0070C0"/>
+          <w:sz w:val="32"/>
+          <w:szCs w:val="32"/>
+        </w:rPr>
+      </w:pPr>
+    </w:p>
+    <w:p>
+      <w:pPr>
+        <w:rPr>
+          <w:color w:val="0070C0"/>
+          <w:sz w:val="32"/>
+          <w:szCs w:val="32"/>
+        </w:rPr>
+      </w:pPr>
+    </w:p>
+    <w:p>
+      <w:pPr>
+        <w:rPr>
+          <w:color w:val="0070C0"/>
+          <w:sz w:val="32"/>
+          <w:szCs w:val="32"/>
+        </w:rPr>
+      </w:pPr>
+      <w:r>
+        <w:rPr>
+          <w:color w:val="0070C0"/>
+          <w:sz w:val="32"/>
+          <w:szCs w:val="32"/>
+        </w:rPr>
+        <w:lastRenderedPageBreak/>
+        <w:t>The Iterative Process</w:t>
+      </w:r>
+    </w:p>
+    <w:p>
+      <w:pPr>
+        <w:rPr>
+          <w:color w:val="0070C0"/>
+          <w:sz w:val="32"/>
+          <w:szCs w:val="32"/>
+        </w:rPr>
+      </w:pPr>
+    </w:p>
+    <w:p>
+      <w:pPr>
+        <w:rPr>
+          <w:rFonts w:ascii="Abadi Extra Light" w:hAnsi="Abadi Extra Light"/>
+          <w:color w:val="000000" w:themeColor="text1"/>
+          <w:sz w:val="28"/>
+          <w:szCs w:val="28"/>
+        </w:rPr>
+      </w:pPr>
+      <w:r>
+        <w:rPr>
+          <w:rFonts w:ascii="Abadi Extra Light" w:hAnsi="Abadi Extra Light"/>
+          <w:color w:val="000000" w:themeColor="text1"/>
+          <w:sz w:val="28"/>
+          <w:szCs w:val="28"/>
+        </w:rPr>
+        <w:t>At the beginning of the second part of the semester we were getting used to the iterative process in the AGILE methodology, but we soon realized that it is by far the better choice when it come to picking between this and Waterfall. When it come to the distribution of work the iterative process that we had helped us immensely.</w:t>
+      </w:r>
+    </w:p>
+    <w:p>
+      <w:pPr>
+        <w:rPr>
+          <w:rFonts w:ascii="Abadi Extra Light" w:hAnsi="Abadi Extra Light"/>
+          <w:color w:val="000000" w:themeColor="text1"/>
+          <w:sz w:val="28"/>
+          <w:szCs w:val="28"/>
+        </w:rPr>
+      </w:pPr>
+      <w:r>
+        <w:rPr>
+          <w:rFonts w:ascii="Abadi Extra Light" w:hAnsi="Abadi Extra Light"/>
+          <w:color w:val="000000" w:themeColor="text1"/>
+          <w:sz w:val="28"/>
+          <w:szCs w:val="28"/>
+        </w:rPr>
+        <w:t>The strengths of this process come from the fact that we have far more communication with the client and thus when we deliver the full application in the end, everyone is happy. The communication that we had with the client during the semester really made the difference as to which new features we needed to</w:t>
+      </w:r>
+    </w:p>
+    <w:p>
+      <w:pPr>
+        <w:rPr>
+          <w:rFonts w:ascii="Abadi Extra Light" w:hAnsi="Abadi Extra Light"/>
+          <w:color w:val="000000" w:themeColor="text1"/>
+          <w:sz w:val="28"/>
+          <w:szCs w:val="28"/>
+        </w:rPr>
+      </w:pPr>
+      <w:r>
+        <w:rPr>
+          <w:rFonts w:ascii="Abadi Extra Light" w:hAnsi="Abadi Extra Light"/>
+          <w:color w:val="000000" w:themeColor="text1"/>
+          <w:sz w:val="28"/>
+          <w:szCs w:val="28"/>
+        </w:rPr>
+        <w:t xml:space="preserve">add. </w:t>
+      </w:r>
+    </w:p>
+    <w:p>
+      <w:pPr>
+        <w:rPr>
+          <w:rFonts w:ascii="Abadi Extra Light" w:hAnsi="Abadi Extra Light"/>
+          <w:color w:val="000000" w:themeColor="text1"/>
+          <w:sz w:val="28"/>
+          <w:szCs w:val="28"/>
+        </w:rPr>
+      </w:pPr>
+      <w:r>
+        <w:rPr>
+          <w:rFonts w:ascii="Abadi Extra Light" w:hAnsi="Abadi Extra Light"/>
+          <w:color w:val="000000" w:themeColor="text1"/>
+          <w:sz w:val="28"/>
+          <w:szCs w:val="28"/>
+        </w:rPr>
+        <w:t xml:space="preserve">Another major strength of this process </w:t>
+      </w:r>
+      <w:r>
+        <w:rPr>
+          <w:rFonts w:ascii="Abadi Extra Light" w:hAnsi="Abadi Extra Light"/>
+          <w:color w:val="000000" w:themeColor="text1"/>
+          <w:sz w:val="28"/>
+          <w:szCs w:val="28"/>
+        </w:rPr>
+        <w:t>is that it makes us more adaptable when coding, meaning that even If we have many features we can always choose which one we want to actually include in the application and which one we discard, or save for later. This adaptability gives us the freedom to plan out each feature we are going to have in the future.</w:t>
+      </w:r>
+    </w:p>
+    <w:p>
+      <w:pPr>
+        <w:rPr>
+          <w:rFonts w:ascii="Abadi Extra Light" w:hAnsi="Abadi Extra Light"/>
+          <w:color w:val="000000" w:themeColor="text1"/>
+          <w:sz w:val="28"/>
+          <w:szCs w:val="28"/>
+        </w:rPr>
+      </w:pPr>
+      <w:r>
+        <w:rPr>
+          <w:rFonts w:ascii="Abadi Extra Light" w:hAnsi="Abadi Extra Light"/>
+          <w:color w:val="000000" w:themeColor="text1"/>
+          <w:sz w:val="28"/>
+          <w:szCs w:val="28"/>
+        </w:rPr>
+        <w:t>One of the cons of this iterative process might be the strain we put on the client, as we do have a meeting every two weeks and we keep close contact. All this communication means that the software engineers are much busier and too much workload might hinder the quality of the code that is being written. The constant meetings with the client do ensure an application that will satisfy both client and programmer, but it does become cumbersome when enough time passes.</w:t>
+      </w:r>
+    </w:p>
+    <w:p>
+      <w:pPr>
+        <w:rPr>
+          <w:rFonts w:ascii="Abadi Extra Light" w:hAnsi="Abadi Extra Light"/>
+          <w:color w:val="000000" w:themeColor="text1"/>
+          <w:sz w:val="28"/>
+          <w:szCs w:val="28"/>
+        </w:rPr>
+      </w:pPr>
+      <w:r>
+        <w:rPr>
+          <w:rFonts w:ascii="Abadi Extra Light" w:hAnsi="Abadi Extra Light"/>
+          <w:color w:val="000000" w:themeColor="text1"/>
+          <w:sz w:val="28"/>
+          <w:szCs w:val="28"/>
+        </w:rPr>
+        <w:t xml:space="preserve">In the end the iterative process has more strengths than weaknesses and even if there is a lot more strain on the client and the programmers, it does ensure that the end application satisfies both parties. Mental strain can always be avoided with more social interactions or more fun activities. </w:t>
+      </w:r>
+    </w:p>
+    <w:p>
+      <w:pPr>
+        <w:rPr>
+          <w:rFonts w:ascii="Abadi Extra Light" w:hAnsi="Abadi Extra Light"/>
+          <w:color w:val="000000" w:themeColor="text1"/>
+          <w:sz w:val="28"/>
+          <w:szCs w:val="28"/>
+        </w:rPr>
+      </w:pPr>
+    </w:p>
+    <w:p>
+      <w:pPr>
+        <w:rPr>
+          <w:rFonts w:ascii="Abadi Extra Light" w:hAnsi="Abadi Extra Light"/>
+          <w:color w:val="000000" w:themeColor="text1"/>
+          <w:sz w:val="28"/>
+          <w:szCs w:val="28"/>
+        </w:rPr>
+      </w:pPr>
+    </w:p>
+    <w:p>
+      <w:pPr>
+        <w:rPr>
+          <w:rFonts w:ascii="Abadi Extra Light" w:hAnsi="Abadi Extra Light"/>
+          <w:color w:val="000000" w:themeColor="text1"/>
+          <w:sz w:val="28"/>
+          <w:szCs w:val="28"/>
+        </w:rPr>
+      </w:pPr>
+    </w:p>
+    <w:p>
+      <w:pPr>
+        <w:rPr>
+          <w:rFonts w:ascii="Abadi Extra Light" w:hAnsi="Abadi Extra Light"/>
+          <w:color w:val="000000" w:themeColor="text1"/>
+          <w:sz w:val="28"/>
+          <w:szCs w:val="28"/>
+        </w:rPr>
+      </w:pPr>
+    </w:p>
+    <w:p>
+      <w:pPr>
+        <w:rPr>
+          <w:rFonts w:ascii="Abadi Extra Light" w:hAnsi="Abadi Extra Light"/>
+          <w:color w:val="000000" w:themeColor="text1"/>
+          <w:sz w:val="28"/>
+          <w:szCs w:val="28"/>
+        </w:rPr>
+      </w:pPr>
+    </w:p>
+    <w:p>
+      <w:pPr>
+        <w:rPr>
+          <w:rFonts w:ascii="Abadi Extra Light" w:hAnsi="Abadi Extra Light"/>
+          <w:color w:val="000000" w:themeColor="text1"/>
+          <w:sz w:val="28"/>
+          <w:szCs w:val="28"/>
+        </w:rPr>
+      </w:pPr>
+    </w:p>
+    <w:p>
+      <w:pPr>
+        <w:rPr>
+          <w:rFonts w:ascii="Abadi Extra Light" w:hAnsi="Abadi Extra Light"/>
+          <w:color w:val="000000" w:themeColor="text1"/>
+          <w:sz w:val="28"/>
+          <w:szCs w:val="28"/>
+        </w:rPr>
+      </w:pPr>
+    </w:p>
+    <w:p>
+      <w:pPr>
+        <w:rPr>
+          <w:rFonts w:ascii="Abadi Extra Light" w:hAnsi="Abadi Extra Light"/>
+          <w:color w:val="000000" w:themeColor="text1"/>
+          <w:sz w:val="28"/>
+          <w:szCs w:val="28"/>
+        </w:rPr>
+      </w:pPr>
+    </w:p>
+    <w:p>
+      <w:pPr>
+        <w:rPr>
+          <w:rFonts w:ascii="Abadi Extra Light" w:hAnsi="Abadi Extra Light"/>
+          <w:color w:val="000000" w:themeColor="text1"/>
+          <w:sz w:val="28"/>
+          <w:szCs w:val="28"/>
+        </w:rPr>
+      </w:pPr>
+    </w:p>
+    <w:p>
+      <w:pPr>
+        <w:rPr>
+          <w:rFonts w:ascii="Abadi Extra Light" w:hAnsi="Abadi Extra Light"/>
+          <w:color w:val="000000" w:themeColor="text1"/>
+          <w:sz w:val="28"/>
+          <w:szCs w:val="28"/>
+        </w:rPr>
+      </w:pPr>
+    </w:p>
+    <w:p>
+      <w:pPr>
+        <w:rPr>
+          <w:rFonts w:ascii="Abadi Extra Light" w:hAnsi="Abadi Extra Light"/>
+          <w:color w:val="000000" w:themeColor="text1"/>
+          <w:sz w:val="28"/>
+          <w:szCs w:val="28"/>
+        </w:rPr>
+      </w:pPr>
+    </w:p>
+    <w:p>
+      <w:pPr>
+        <w:rPr>
+          <w:rFonts w:ascii="Abadi Extra Light" w:hAnsi="Abadi Extra Light"/>
+          <w:color w:val="000000" w:themeColor="text1"/>
+          <w:sz w:val="28"/>
+          <w:szCs w:val="28"/>
+        </w:rPr>
+      </w:pPr>
+    </w:p>
+    <w:p>
+      <w:pPr>
+        <w:rPr>
+          <w:rFonts w:ascii="Abadi Extra Light" w:hAnsi="Abadi Extra Light"/>
+          <w:color w:val="000000" w:themeColor="text1"/>
+          <w:sz w:val="28"/>
+          <w:szCs w:val="28"/>
+        </w:rPr>
+      </w:pPr>
+    </w:p>
+    <w:p>
+      <w:pPr>
+        <w:rPr>
+          <w:rFonts w:ascii="Abadi Extra Light" w:hAnsi="Abadi Extra Light"/>
+          <w:color w:val="000000" w:themeColor="text1"/>
+          <w:sz w:val="28"/>
+          <w:szCs w:val="28"/>
+        </w:rPr>
+      </w:pPr>
+    </w:p>
+    <w:p>
+      <w:pPr>
+        <w:rPr>
+          <w:color w:val="0070C0"/>
+          <w:sz w:val="32"/>
+          <w:szCs w:val="32"/>
+        </w:rPr>
+      </w:pPr>
+      <w:r>
+        <w:rPr>
+          <w:color w:val="0070C0"/>
+          <w:sz w:val="32"/>
+          <w:szCs w:val="32"/>
+        </w:rPr>
+        <w:lastRenderedPageBreak/>
+        <w:t>Differences between Agile and Waterfall</w:t>
+      </w:r>
+    </w:p>
+    <w:p>
+      <w:pPr>
+        <w:rPr>
+          <w:color w:val="0070C0"/>
+          <w:sz w:val="32"/>
+          <w:szCs w:val="32"/>
+        </w:rPr>
+      </w:pPr>
+    </w:p>
+    <w:p>
+      <w:pPr>
+        <w:rPr>
+          <w:rFonts w:ascii="Abadi Extra Light" w:hAnsi="Abadi Extra Light"/>
+          <w:color w:val="000000" w:themeColor="text1"/>
+          <w:sz w:val="28"/>
+          <w:szCs w:val="28"/>
+        </w:rPr>
+      </w:pPr>
+      <w:r>
+        <w:rPr>
+          <w:rFonts w:ascii="Abadi Extra Light" w:hAnsi="Abadi Extra Light"/>
+          <w:color w:val="000000" w:themeColor="text1"/>
+          <w:sz w:val="28"/>
+          <w:szCs w:val="28"/>
+        </w:rPr>
+        <w:t xml:space="preserve">There are differences when you compare both methodologies but probably the biggest one is the communication you have with the client. </w:t>
+      </w:r>
+    </w:p>
+    <w:p>
+      <w:pPr>
+        <w:rPr>
+          <w:rFonts w:ascii="Abadi Extra Light" w:hAnsi="Abadi Extra Light"/>
+          <w:color w:val="000000" w:themeColor="text1"/>
+          <w:sz w:val="28"/>
+          <w:szCs w:val="28"/>
+        </w:rPr>
+      </w:pPr>
+      <w:r>
+        <w:rPr>
+          <w:rFonts w:ascii="Abadi Extra Light" w:hAnsi="Abadi Extra Light"/>
+          <w:color w:val="000000" w:themeColor="text1"/>
+          <w:sz w:val="28"/>
+          <w:szCs w:val="28"/>
+        </w:rPr>
+        <w:t xml:space="preserve">While we were working with the </w:t>
+      </w:r>
+      <w:r>
+        <w:rPr>
+          <w:rFonts w:ascii="Abadi Extra Light" w:hAnsi="Abadi Extra Light"/>
+          <w:color w:val="000000" w:themeColor="text1"/>
+          <w:sz w:val="28"/>
+          <w:szCs w:val="28"/>
+        </w:rPr>
+        <w:t>W</w:t>
+      </w:r>
+      <w:r>
+        <w:rPr>
+          <w:rFonts w:ascii="Abadi Extra Light" w:hAnsi="Abadi Extra Light"/>
+          <w:color w:val="000000" w:themeColor="text1"/>
+          <w:sz w:val="28"/>
+          <w:szCs w:val="28"/>
+        </w:rPr>
+        <w:t xml:space="preserve">aterfall </w:t>
+      </w:r>
+      <w:proofErr w:type="gramStart"/>
+      <w:r>
+        <w:rPr>
+          <w:rFonts w:ascii="Abadi Extra Light" w:hAnsi="Abadi Extra Light"/>
+          <w:color w:val="000000" w:themeColor="text1"/>
+          <w:sz w:val="28"/>
+          <w:szCs w:val="28"/>
+        </w:rPr>
+        <w:t>method</w:t>
+      </w:r>
+      <w:proofErr w:type="gramEnd"/>
+      <w:r>
+        <w:rPr>
+          <w:rFonts w:ascii="Abadi Extra Light" w:hAnsi="Abadi Extra Light"/>
+          <w:color w:val="000000" w:themeColor="text1"/>
+          <w:sz w:val="28"/>
+          <w:szCs w:val="28"/>
+        </w:rPr>
+        <w:t xml:space="preserve"> we noticed that most of the features that we had implemented did differentiate the client’s original view. As much as we wanted for our software solution to satisfy the client in the </w:t>
+      </w:r>
+      <w:proofErr w:type="gramStart"/>
+      <w:r>
+        <w:rPr>
+          <w:rFonts w:ascii="Abadi Extra Light" w:hAnsi="Abadi Extra Light"/>
+          <w:color w:val="000000" w:themeColor="text1"/>
+          <w:sz w:val="28"/>
+          <w:szCs w:val="28"/>
+        </w:rPr>
+        <w:t>end</w:t>
+      </w:r>
+      <w:proofErr w:type="gramEnd"/>
+      <w:r>
+        <w:rPr>
+          <w:rFonts w:ascii="Abadi Extra Light" w:hAnsi="Abadi Extra Light"/>
+          <w:color w:val="000000" w:themeColor="text1"/>
+          <w:sz w:val="28"/>
+          <w:szCs w:val="28"/>
+        </w:rPr>
+        <w:t xml:space="preserve"> we received mixed responses, as some of the features did differentiate. </w:t>
+      </w:r>
+      <w:r>
+        <w:rPr>
+          <w:rFonts w:ascii="Abadi Extra Light" w:hAnsi="Abadi Extra Light"/>
+          <w:color w:val="000000" w:themeColor="text1"/>
+          <w:sz w:val="28"/>
+          <w:szCs w:val="28"/>
+        </w:rPr>
+        <w:t>W</w:t>
+      </w:r>
+      <w:r>
+        <w:rPr>
+          <w:rFonts w:ascii="Abadi Extra Light" w:hAnsi="Abadi Extra Light"/>
+          <w:color w:val="000000" w:themeColor="text1"/>
+          <w:sz w:val="28"/>
+          <w:szCs w:val="28"/>
+        </w:rPr>
+        <w:t xml:space="preserve">hen it came to coding, we had more of a messy approach. A lot of the code that was made was rushed and there was a slight hint of disorganization as we did not follow any strict plan. We just had an application that needed to be made. In the end we did deliver but it was far from perfect and neither the client nor </w:t>
+      </w:r>
+      <w:r>
+        <w:rPr>
+          <w:rFonts w:ascii="Abadi Extra Light" w:hAnsi="Abadi Extra Light"/>
+          <w:color w:val="000000" w:themeColor="text1"/>
+          <w:sz w:val="28"/>
+          <w:szCs w:val="28"/>
+        </w:rPr>
+        <w:t>we were</w:t>
+      </w:r>
+    </w:p>
+    <w:p>
+      <w:pPr>
+        <w:rPr>
+          <w:rFonts w:ascii="Abadi Extra Light" w:hAnsi="Abadi Extra Light"/>
+          <w:color w:val="000000" w:themeColor="text1"/>
+          <w:sz w:val="28"/>
+          <w:szCs w:val="28"/>
+        </w:rPr>
+      </w:pPr>
+      <w:r>
+        <w:rPr>
+          <w:rFonts w:ascii="Abadi Extra Light" w:hAnsi="Abadi Extra Light"/>
+          <w:color w:val="000000" w:themeColor="text1"/>
+          <w:sz w:val="28"/>
+          <w:szCs w:val="28"/>
+        </w:rPr>
+        <w:t>satisfied.</w:t>
+      </w:r>
+    </w:p>
+    <w:p>
+      <w:pPr>
+        <w:rPr>
+          <w:rFonts w:ascii="Abadi Extra Light" w:hAnsi="Abadi Extra Light"/>
+          <w:color w:val="000000" w:themeColor="text1"/>
+          <w:sz w:val="28"/>
+          <w:szCs w:val="28"/>
+        </w:rPr>
+      </w:pPr>
+      <w:r>
+        <w:rPr>
+          <w:rFonts w:ascii="Abadi Extra Light" w:hAnsi="Abadi Extra Light"/>
+          <w:color w:val="000000" w:themeColor="text1"/>
+          <w:sz w:val="28"/>
+          <w:szCs w:val="28"/>
+        </w:rPr>
+        <w:t xml:space="preserve">While working with Agile however, we did notice a change when it came to our approach. We came in more prepared and with the better client/programmer communication, we really did achieve more in the long run. We had a clear view of the project and what we needed to complete as a team, and the work distribution was more even. When we completed the first two </w:t>
+      </w:r>
+      <w:proofErr w:type="gramStart"/>
+      <w:r>
+        <w:rPr>
+          <w:rFonts w:ascii="Abadi Extra Light" w:hAnsi="Abadi Extra Light"/>
+          <w:color w:val="000000" w:themeColor="text1"/>
+          <w:sz w:val="28"/>
+          <w:szCs w:val="28"/>
+        </w:rPr>
+        <w:t>iterations</w:t>
+      </w:r>
+      <w:proofErr w:type="gramEnd"/>
+      <w:r>
+        <w:rPr>
+          <w:rFonts w:ascii="Abadi Extra Light" w:hAnsi="Abadi Extra Light"/>
+          <w:color w:val="000000" w:themeColor="text1"/>
+          <w:sz w:val="28"/>
+          <w:szCs w:val="28"/>
+        </w:rPr>
+        <w:t xml:space="preserve"> we already made more progress than when we </w:t>
+      </w:r>
+      <w:r>
+        <w:rPr>
+          <w:rFonts w:ascii="Abadi Extra Light" w:hAnsi="Abadi Extra Light"/>
+          <w:color w:val="000000" w:themeColor="text1"/>
+          <w:sz w:val="28"/>
+          <w:szCs w:val="28"/>
+        </w:rPr>
+        <w:t>finished</w:t>
+      </w:r>
+      <w:r>
+        <w:rPr>
+          <w:rFonts w:ascii="Abadi Extra Light" w:hAnsi="Abadi Extra Light"/>
+          <w:color w:val="000000" w:themeColor="text1"/>
+          <w:sz w:val="28"/>
+          <w:szCs w:val="28"/>
+        </w:rPr>
+        <w:t xml:space="preserve"> the project with the Waterfall methodology. </w:t>
+      </w:r>
+    </w:p>
+    <w:p>
+      <w:pPr>
+        <w:rPr>
+          <w:rFonts w:ascii="Abadi Extra Light" w:hAnsi="Abadi Extra Light"/>
+          <w:color w:val="000000" w:themeColor="text1"/>
+          <w:sz w:val="28"/>
+          <w:szCs w:val="28"/>
+        </w:rPr>
+      </w:pPr>
+      <w:r>
+        <w:rPr>
+          <w:rFonts w:ascii="Abadi Extra Light" w:hAnsi="Abadi Extra Light"/>
+          <w:color w:val="000000" w:themeColor="text1"/>
+          <w:sz w:val="28"/>
+          <w:szCs w:val="28"/>
+        </w:rPr>
+        <w:t xml:space="preserve">We had more team chemistry and the fact that we increased out meeting frequency really helped with communication. </w:t>
+      </w:r>
+    </w:p>
+    <w:p>
+      <w:pPr>
+        <w:rPr>
+          <w:rFonts w:ascii="Abadi Extra Light" w:hAnsi="Abadi Extra Light"/>
+          <w:color w:val="000000" w:themeColor="text1"/>
+          <w:sz w:val="28"/>
+          <w:szCs w:val="28"/>
+        </w:rPr>
+      </w:pPr>
+      <w:r>
+        <w:rPr>
+          <w:rFonts w:ascii="Abadi Extra Light" w:hAnsi="Abadi Extra Light"/>
+          <w:color w:val="000000" w:themeColor="text1"/>
+          <w:sz w:val="28"/>
+          <w:szCs w:val="28"/>
+        </w:rPr>
+        <w:t>Another large difference between Agile and Waterfall was the flexibility. Agile</w:t>
+      </w:r>
+      <w:proofErr w:type="gramStart"/>
+      <w:r>
+        <w:rPr>
+          <w:rFonts w:ascii="Abadi Extra Light" w:hAnsi="Abadi Extra Light"/>
+          <w:color w:val="000000" w:themeColor="text1"/>
+          <w:sz w:val="28"/>
+          <w:szCs w:val="28"/>
+        </w:rPr>
+        <w:t>,</w:t>
+      </w:r>
+      <w:r>
+        <w:rPr>
+          <w:rFonts w:ascii="Abadi Extra Light" w:hAnsi="Abadi Extra Light"/>
+          <w:color w:val="000000" w:themeColor="text1"/>
+          <w:sz w:val="28"/>
+          <w:szCs w:val="28"/>
+        </w:rPr>
+        <w:t xml:space="preserve"> in itself</w:t>
+      </w:r>
+      <w:r>
+        <w:rPr>
+          <w:rFonts w:ascii="Abadi Extra Light" w:hAnsi="Abadi Extra Light"/>
+          <w:color w:val="000000" w:themeColor="text1"/>
+          <w:sz w:val="28"/>
+          <w:szCs w:val="28"/>
+        </w:rPr>
+        <w:t>,</w:t>
+      </w:r>
+      <w:r>
+        <w:rPr>
+          <w:rFonts w:ascii="Abadi Extra Light" w:hAnsi="Abadi Extra Light"/>
+          <w:color w:val="000000" w:themeColor="text1"/>
+          <w:sz w:val="28"/>
+          <w:szCs w:val="28"/>
+        </w:rPr>
+        <w:t xml:space="preserve"> is</w:t>
+      </w:r>
+      <w:proofErr w:type="gramEnd"/>
+      <w:r>
+        <w:rPr>
+          <w:rFonts w:ascii="Abadi Extra Light" w:hAnsi="Abadi Extra Light"/>
+          <w:color w:val="000000" w:themeColor="text1"/>
+          <w:sz w:val="28"/>
+          <w:szCs w:val="28"/>
+        </w:rPr>
+        <w:t xml:space="preserve"> very flexible, and when it comes to comparing the two, there is no contest. As for Waterfall, when the client defines the requirements at the beginning and decides to change them later it is very difficult to implement those changes.</w:t>
+      </w:r>
+      <w:r>
+        <w:rPr>
+          <w:rFonts w:ascii="Abadi Extra Light" w:hAnsi="Abadi Extra Light"/>
+          <w:color w:val="000000" w:themeColor="text1"/>
+          <w:sz w:val="28"/>
+          <w:szCs w:val="28"/>
+        </w:rPr>
+        <w:t xml:space="preserve"> Often when we talk about clients, the requirements that they first set will most likely change and the methodology that the programmers follow should be flexible so when that change in requirements comes the team can adapt quickly and smoothly.</w:t>
+      </w:r>
+    </w:p>
+    <w:p>
+      <w:pPr>
+        <w:rPr>
+          <w:rFonts w:ascii="Abadi Extra Light" w:hAnsi="Abadi Extra Light"/>
+          <w:color w:val="000000" w:themeColor="text1"/>
+          <w:sz w:val="28"/>
+          <w:szCs w:val="28"/>
+        </w:rPr>
+      </w:pPr>
+      <w:r>
+        <w:rPr>
+          <w:rFonts w:ascii="Abadi Extra Light" w:hAnsi="Abadi Extra Light"/>
+          <w:color w:val="000000" w:themeColor="text1"/>
+          <w:sz w:val="28"/>
+          <w:szCs w:val="28"/>
+        </w:rPr>
+        <w:t xml:space="preserve">Overall, with Agile the client and the software developers have better communication and in the long run that makes a big difference. Agile is far more flexible than Waterfall and that flexibility and adaptability gives it an edge when it comes to the changing requirements of the client.  </w:t>
+      </w:r>
+    </w:p>
+    <w:p/>
     <w:sectPr>
       <w:headerReference w:type="default" r:id="rId10"/>
       <w:footerReference w:type="default" r:id="rId11"/>
@@ -8606,7 +9997,7 @@
   <w:style w:type="paragraph" w:default="1" w:styleId="Normal">
     <w:name w:val="Normal"/>
     <w:qFormat/>
-    <w:rsid w:val="000B461B"/>
+    <w:rsid w:val="003E5E72"/>
     <w:pPr>
       <w:spacing w:line="240" w:lineRule="auto"/>
     </w:pPr>
@@ -8757,7 +10148,6 @@
   <w:style w:type="character" w:default="1" w:styleId="DefaultParagraphFont">
     <w:name w:val="Default Paragraph Font"/>
     <w:uiPriority w:val="1"/>
-    <w:semiHidden/>
     <w:unhideWhenUsed/>
   </w:style>
   <w:style w:type="table" w:default="1" w:styleId="TableNormal">

</xml_diff>